<commit_message>
report updates and some fixing on graphics
</commit_message>
<xml_diff>
--- a/Project/TP2-AppRanking-84967+85140.docx
+++ b/Project/TP2-AppRanking-84967+85140.docx
@@ -109,11 +109,13 @@
       <w:pPr>
         <w:pStyle w:val="BodyNoIndent"/>
         <w:rPr>
-          <w:lang w:val="pt-PT"/>
-        </w:rPr>
-      </w:pPr>
-      <w:r>
-        <w:rPr>
+          <w:rFonts w:ascii="New York" w:hAnsi="New York"/>
+          <w:lang w:val="pt-PT"/>
+        </w:rPr>
+      </w:pPr>
+      <w:r>
+        <w:rPr>
+          <w:rFonts w:ascii="New York" w:hAnsi="New York"/>
           <w:lang w:val="pt-PT"/>
         </w:rPr>
         <w:t>Pequena intro do tema. Resumo curtíssimo do que a aplicação faz. Pequena conclusão.</w:t>
@@ -136,28 +138,34 @@
     <w:p>
       <w:pPr>
         <w:pStyle w:val="BodyNoIndent"/>
-        <w:rPr/>
-      </w:pPr>
-      <w:r>
-        <w:rPr>
+        <w:rPr>
+          <w:rFonts w:ascii="New York" w:hAnsi="New York"/>
+        </w:rPr>
+      </w:pPr>
+      <w:r>
+        <w:rPr>
+          <w:rFonts w:ascii="New York" w:hAnsi="New York"/>
           <w:lang w:val="pt-PT"/>
         </w:rPr>
         <w:t xml:space="preserve">A motivação para esta aplicação é </w:t>
       </w:r>
       <w:r>
         <w:rPr>
+          <w:rFonts w:ascii="New York" w:hAnsi="New York"/>
           <w:lang w:val="pt-PT"/>
         </w:rPr>
         <w:t xml:space="preserve">principalmente </w:t>
       </w:r>
       <w:r>
         <w:rPr>
+          <w:rFonts w:ascii="New York" w:hAnsi="New York"/>
           <w:lang w:val="pt-PT"/>
         </w:rPr>
         <w:t xml:space="preserve">a falta de ferramentas de visualização </w:t>
       </w:r>
       <w:r>
         <w:rPr>
+          <w:rFonts w:ascii="New York" w:hAnsi="New York"/>
           <w:lang w:val="pt-PT"/>
         </w:rPr>
         <w:t>para este tipo de dados (impacto de artigos publicados por centros de investigação). Desta forma, propõs-se a criação  de uma aplicação que fizesse isso de forma clara.</w:t>
@@ -166,10 +174,13 @@
     <w:p>
       <w:pPr>
         <w:pStyle w:val="BodyNoIndent"/>
-        <w:rPr/>
-      </w:pPr>
-      <w:r>
-        <w:rPr>
+        <w:rPr>
+          <w:rFonts w:ascii="New York" w:hAnsi="New York"/>
+        </w:rPr>
+      </w:pPr>
+      <w:r>
+        <w:rPr>
+          <w:rFonts w:ascii="New York" w:hAnsi="New York"/>
           <w:lang w:val="pt-PT"/>
         </w:rPr>
         <w:t>Os objetivos principais desta aplicação são:</w:t>
@@ -182,10 +193,13 @@
           <w:ilvl w:val="0"/>
           <w:numId w:val="5"/>
         </w:numPr>
-        <w:rPr/>
-      </w:pPr>
-      <w:r>
-        <w:rPr>
+        <w:rPr>
+          <w:rFonts w:ascii="New York" w:hAnsi="New York"/>
+        </w:rPr>
+      </w:pPr>
+      <w:r>
+        <w:rPr>
+          <w:rFonts w:ascii="New York" w:hAnsi="New York"/>
           <w:lang w:val="pt-PT"/>
         </w:rPr>
         <w:t>Possibilitar uma análise mais esclarecedora dos dados;</w:t>
@@ -198,10 +212,13 @@
           <w:ilvl w:val="0"/>
           <w:numId w:val="5"/>
         </w:numPr>
-        <w:rPr/>
-      </w:pPr>
-      <w:r>
-        <w:rPr>
+        <w:rPr>
+          <w:rFonts w:ascii="New York" w:hAnsi="New York"/>
+        </w:rPr>
+      </w:pPr>
+      <w:r>
+        <w:rPr>
+          <w:rFonts w:ascii="New York" w:hAnsi="New York"/>
           <w:lang w:val="pt-PT"/>
         </w:rPr>
         <w:t>Permitir fazer comparações entre países com maior facilidade.</w:t>
@@ -236,8 +253,10 @@
         <w:rPr/>
       </w:pPr>
       <w:r>
-        <w:rPr/>
-        <w:t xml:space="preserve">Os utilizadores-alvo desta aplicação são principalmente membros de centros de investigação que pretendam avaliar a sua performance e comparar com os restantes centros. Outros possíveis utilizadores seriam jornalistas/repórteres que pretendam fazer um artigo sobre investigação. </w:t>
+        <w:rPr>
+          <w:rFonts w:ascii="New York" w:hAnsi="New York"/>
+        </w:rPr>
+        <w:t>Os utilizadores-alvo desta aplicação são principalmente membros de centros de investigação que pretendam avaliar a sua performance e comparar com os restantes centros. Outros possíveis utilizadores seriam jornalistas/repórteres que pretendam fazer um artigo sobre investigação.</w:t>
       </w:r>
       <w:r>
         <w:rPr/>
@@ -245,6 +264,10 @@
       </w:r>
       <w:r>
         <w:rPr/>
+        <w:t xml:space="preserve"> </w:t>
+      </w:r>
+      <w:r>
+        <w:rPr/>
         <w:fldChar w:fldCharType="begin"/>
       </w:r>
       <w:r>
@@ -298,21 +321,13 @@
     <w:p>
       <w:pPr>
         <w:pStyle w:val="BodyNoIndent"/>
-        <w:rPr>
-          <w:lang w:val="pt-PT"/>
-        </w:rPr>
-      </w:pPr>
-      <w:r>
-        <w:rPr/>
-        <w:t xml:space="preserve">Lorem ipsum dolor sit amet, consectetuer adipiscing elit, sed diam nonummy nibh euismod tincidunt ut laoreet dolore magna aliquam erat volutpat. </w:t>
-      </w:r>
-      <w:r>
-        <w:rPr>
-          <w:lang w:val="pt-PT"/>
-        </w:rPr>
-        <w:t>Ut wisi enim ad minim veniam, quis nostrud exercit</w:t>
-        <w:softHyphen/>
-        <w:t>ation ullamcorper suscipit lobortis nisl ut aliquip ex ea commodo consequat. Duis autem vel eum iriure dolor in hendrerit in vulpu-tate velit esse molestie consequat, vel illum dolore eu feugiat nulla facilisis at vero eros et accumsan et iusto odio dignissim qui blan-dit praesent luptatum zzril delenit augue duis dolore te feugait nulla facilisi.</w:t>
+        <w:rPr/>
+      </w:pPr>
+      <w:r>
+        <w:rPr>
+          <w:lang w:val="pt-PT"/>
+        </w:rPr>
+        <w:t>Manter (?)</w:t>
       </w:r>
     </w:p>
     <w:p>
@@ -345,10 +360,13 @@
     <w:p>
       <w:pPr>
         <w:pStyle w:val="BodyNoIndent"/>
-        <w:rPr/>
-      </w:pPr>
-      <w:r>
-        <w:rPr>
+        <w:rPr>
+          <w:rFonts w:ascii="New York" w:hAnsi="New York"/>
+        </w:rPr>
+      </w:pPr>
+      <w:r>
+        <w:rPr>
+          <w:rFonts w:ascii="New York" w:hAnsi="New York"/>
           <w:lang w:val="pt-PT"/>
         </w:rPr>
         <w:t>As questões mais importantes que a aplicação deve responder são:</w:t>
@@ -361,10 +379,13 @@
           <w:ilvl w:val="0"/>
           <w:numId w:val="6"/>
         </w:numPr>
-        <w:rPr/>
-      </w:pPr>
-      <w:r>
-        <w:rPr>
+        <w:rPr>
+          <w:rFonts w:ascii="New York" w:hAnsi="New York"/>
+        </w:rPr>
+      </w:pPr>
+      <w:r>
+        <w:rPr>
+          <w:rFonts w:ascii="New York" w:hAnsi="New York"/>
           <w:lang w:val="pt-PT"/>
         </w:rPr>
         <w:t>Qual a área científica de um determinado país com mais impacto a nível de publicações?</w:t>
@@ -377,10 +398,13 @@
           <w:ilvl w:val="0"/>
           <w:numId w:val="6"/>
         </w:numPr>
-        <w:rPr/>
-      </w:pPr>
-      <w:r>
-        <w:rPr>
+        <w:rPr>
+          <w:rFonts w:ascii="New York" w:hAnsi="New York"/>
+        </w:rPr>
+      </w:pPr>
+      <w:r>
+        <w:rPr>
+          <w:rFonts w:ascii="New York" w:hAnsi="New York"/>
           <w:lang w:val="pt-PT"/>
         </w:rPr>
         <w:t>Qual o número de artigos que atingiu o top 5% na sua respetiva área científica?</w:t>
@@ -635,7 +659,7 @@
       <w:r>
         <w:rPr/>
         <w:drawing>
-          <wp:anchor behindDoc="0" distT="0" distB="127000" distL="0" distR="0" simplePos="0" locked="0" layoutInCell="1" allowOverlap="1" relativeHeight="7">
+          <wp:anchor behindDoc="0" distT="0" distB="127000" distL="0" distR="0" simplePos="0" locked="0" layoutInCell="1" allowOverlap="1" relativeHeight="6">
             <wp:simplePos x="0" y="0"/>
             <wp:positionH relativeFrom="column">
               <wp:align>center</wp:align>
@@ -715,7 +739,7 @@
       <w:r>
         <w:rPr/>
         <w:drawing>
-          <wp:anchor behindDoc="0" distT="0" distB="127000" distL="0" distR="0" simplePos="0" locked="0" layoutInCell="1" allowOverlap="1" relativeHeight="8">
+          <wp:anchor behindDoc="0" distT="0" distB="127000" distL="0" distR="0" simplePos="0" locked="0" layoutInCell="1" allowOverlap="1" relativeHeight="7">
             <wp:simplePos x="0" y="0"/>
             <wp:positionH relativeFrom="column">
               <wp:align>center</wp:align>
@@ -818,7 +842,7 @@
       </w:r>
       <w:r>
         <w:rPr/>
-        <w:t xml:space="preserve"> feedback do utilizador, determinamos que </w:t>
+        <w:t xml:space="preserve"> feedback dos utilizadores, determinamos que </w:t>
       </w:r>
       <w:r>
         <w:rPr>
@@ -830,126 +854,13 @@
         <w:rPr>
           <w:lang w:eastAsia="pt-PT"/>
         </w:rPr>
-        <w:t>s filtros têm de ser mais intuitivos, de forma a que se consiga aumentar a usabilidade da aplicação .</w:t>
-      </w:r>
-    </w:p>
-    <w:p>
-      <w:pPr>
-        <w:pStyle w:val="BodyNoIndent"/>
-        <w:rPr/>
-      </w:pPr>
-      <w:r>
-        <w:rPr/>
-        <w:t xml:space="preserve">Lorem ipsum dolor sit amet, consectetuer adipiscing elit, sed diam nonummy nibh euismod tincidunt ut laoreet dolore magna aliquam erat volutpat (Figure 1). </w:t>
-      </w:r>
-      <w:r>
-        <w:rPr>
-          <w:lang w:val="pt-PT"/>
-        </w:rPr>
-        <w:t>Ut wisi enim ad minim veniam, quis nostrud exercit</w:t>
-        <w:softHyphen/>
-        <w:t xml:space="preserve">ation ullamcorper suscipit lobortis nisl ut aliquip ex ea commodo consequat (Figure 2). </w:t>
-      </w:r>
-      <w:r>
-        <w:rPr/>
-        <w:t>Duis autem vel eum iriure dolor in hendrerit in vulpu-tate velit esse molestie consequat, vel illum dolore eu feugiat nulla facilisis at vero eros et accumsan et iusto odio dignissim qui blan-dit praesent luptatum zzril delenit augue duis dolore te feugait nulla facilisi [2].</w:t>
-      </w:r>
-    </w:p>
-    <w:p>
-      <w:pPr>
-        <w:pStyle w:val="BodyNoIndent"/>
-        <w:rPr/>
-      </w:pPr>
-      <w:r>
-        <w:rPr/>
+        <w:t>s filtros têm de ser mais intuitivos, de forma a que se consiga aumentar a usabilidade da aplicação.</w:t>
       </w:r>
     </w:p>
     <w:p>
       <w:pPr>
         <w:pStyle w:val="Heading2"/>
-        <w:rPr>
-          <w:lang w:val="en-US"/>
-        </w:rPr>
-      </w:pPr>
-      <w:r>
-        <w:rPr>
-          <w:lang w:val="en-US"/>
-        </w:rPr>
-        <w:drawing>
-          <wp:anchor behindDoc="0" distT="0" distB="0" distL="114300" distR="114300" simplePos="0" locked="0" layoutInCell="1" allowOverlap="1" relativeHeight="6">
-            <wp:simplePos x="0" y="0"/>
-            <wp:positionH relativeFrom="column">
-              <wp:posOffset>363220</wp:posOffset>
-            </wp:positionH>
-            <wp:positionV relativeFrom="paragraph">
-              <wp:posOffset>61595</wp:posOffset>
-            </wp:positionV>
-            <wp:extent cx="2325370" cy="1565910"/>
-            <wp:effectExtent l="0" t="0" r="0" b="0"/>
-            <wp:wrapTight wrapText="bothSides">
-              <wp:wrapPolygon edited="0">
-                <wp:start x="-52" y="0"/>
-                <wp:lineTo x="-52" y="21235"/>
-                <wp:lineTo x="21405" y="21235"/>
-                <wp:lineTo x="21405" y="0"/>
-                <wp:lineTo x="-52" y="0"/>
-              </wp:wrapPolygon>
-            </wp:wrapTight>
-            <wp:docPr id="3" name="Imagem 2" descr=""/>
-            <wp:cNvGraphicFramePr>
-              <a:graphicFrameLocks xmlns:a="http://schemas.openxmlformats.org/drawingml/2006/main" noChangeAspect="1"/>
-            </wp:cNvGraphicFramePr>
-            <a:graphic xmlns:a="http://schemas.openxmlformats.org/drawingml/2006/main">
-              <a:graphicData uri="http://schemas.openxmlformats.org/drawingml/2006/picture">
-                <pic:pic xmlns:pic="http://schemas.openxmlformats.org/drawingml/2006/picture">
-                  <pic:nvPicPr>
-                    <pic:cNvPr id="3" name="Imagem 2" descr=""/>
-                    <pic:cNvPicPr>
-                      <a:picLocks noChangeAspect="1" noChangeArrowheads="1"/>
-                    </pic:cNvPicPr>
-                  </pic:nvPicPr>
-                  <pic:blipFill>
-                    <a:blip r:embed="rId4"/>
-                    <a:stretch>
-                      <a:fillRect/>
-                    </a:stretch>
-                  </pic:blipFill>
-                  <pic:spPr bwMode="auto">
-                    <a:xfrm>
-                      <a:off x="0" y="0"/>
-                      <a:ext cx="2325370" cy="1565910"/>
-                    </a:xfrm>
-                    <a:prstGeom prst="rect">
-                      <a:avLst/>
-                    </a:prstGeom>
-                  </pic:spPr>
-                </pic:pic>
-              </a:graphicData>
-            </a:graphic>
-          </wp:anchor>
-        </w:drawing>
-      </w:r>
-    </w:p>
-    <w:p>
-      <w:pPr>
-        <w:pStyle w:val="FigureCaption"/>
-        <w:numPr>
-          <w:ilvl w:val="0"/>
-          <w:numId w:val="4"/>
-        </w:numPr>
-        <w:rPr/>
-      </w:pPr>
-      <w:r>
-        <w:rPr/>
-        <w:t>Aspect of the low fidelity prototype</w:t>
-      </w:r>
-    </w:p>
-    <w:p>
-      <w:pPr>
-        <w:pStyle w:val="Heading2"/>
-        <w:rPr>
-          <w:lang w:val="en-US"/>
-        </w:rPr>
+        <w:rPr/>
       </w:pPr>
       <w:r>
         <w:rPr>
@@ -1014,7 +925,7 @@
             <wp:extent cx="426085" cy="1155700"/>
             <wp:effectExtent l="0" t="0" r="0" b="0"/>
             <wp:wrapNone/>
-            <wp:docPr id="4" name="Picture 2" descr=""/>
+            <wp:docPr id="3" name="Picture 2" descr=""/>
             <wp:cNvGraphicFramePr>
               <a:graphicFrameLocks xmlns:a="http://schemas.openxmlformats.org/drawingml/2006/main" noChangeAspect="1"/>
             </wp:cNvGraphicFramePr>
@@ -1022,13 +933,13 @@
               <a:graphicData uri="http://schemas.openxmlformats.org/drawingml/2006/picture">
                 <pic:pic xmlns:pic="http://schemas.openxmlformats.org/drawingml/2006/picture">
                   <pic:nvPicPr>
-                    <pic:cNvPr id="4" name="Picture 2" descr=""/>
+                    <pic:cNvPr id="3" name="Picture 2" descr=""/>
                     <pic:cNvPicPr>
                       <a:picLocks noChangeAspect="1" noChangeArrowheads="1"/>
                     </pic:cNvPicPr>
                   </pic:nvPicPr>
                   <pic:blipFill>
-                    <a:blip r:embed="rId5"/>
+                    <a:blip r:embed="rId4"/>
                     <a:stretch>
                       <a:fillRect/>
                     </a:stretch>
@@ -1072,7 +983,7 @@
             <wp:extent cx="755015" cy="1013460"/>
             <wp:effectExtent l="0" t="0" r="0" b="0"/>
             <wp:wrapNone/>
-            <wp:docPr id="5" name="Picture 6" descr=""/>
+            <wp:docPr id="4" name="Picture 6" descr=""/>
             <wp:cNvGraphicFramePr>
               <a:graphicFrameLocks xmlns:a="http://schemas.openxmlformats.org/drawingml/2006/main" noChangeAspect="1"/>
             </wp:cNvGraphicFramePr>
@@ -1080,13 +991,13 @@
               <a:graphicData uri="http://schemas.openxmlformats.org/drawingml/2006/picture">
                 <pic:pic xmlns:pic="http://schemas.openxmlformats.org/drawingml/2006/picture">
                   <pic:nvPicPr>
-                    <pic:cNvPr id="5" name="Picture 6" descr=""/>
+                    <pic:cNvPr id="4" name="Picture 6" descr=""/>
                     <pic:cNvPicPr>
                       <a:picLocks noChangeAspect="1" noChangeArrowheads="1"/>
                     </pic:cNvPicPr>
                   </pic:nvPicPr>
                   <pic:blipFill>
-                    <a:blip r:embed="rId6"/>
+                    <a:blip r:embed="rId5"/>
                     <a:stretch>
                       <a:fillRect/>
                     </a:stretch>
@@ -1222,7 +1133,7 @@
             <wp:extent cx="1771650" cy="1023620"/>
             <wp:effectExtent l="0" t="0" r="0" b="0"/>
             <wp:wrapNone/>
-            <wp:docPr id="6" name="Picture 8" descr=""/>
+            <wp:docPr id="5" name="Picture 8" descr=""/>
             <wp:cNvGraphicFramePr>
               <a:graphicFrameLocks xmlns:a="http://schemas.openxmlformats.org/drawingml/2006/main" noChangeAspect="1"/>
             </wp:cNvGraphicFramePr>
@@ -1230,13 +1141,13 @@
               <a:graphicData uri="http://schemas.openxmlformats.org/drawingml/2006/picture">
                 <pic:pic xmlns:pic="http://schemas.openxmlformats.org/drawingml/2006/picture">
                   <pic:nvPicPr>
-                    <pic:cNvPr id="6" name="Picture 8" descr=""/>
+                    <pic:cNvPr id="5" name="Picture 8" descr=""/>
                     <pic:cNvPicPr>
                       <a:picLocks noChangeAspect="1" noChangeArrowheads="1"/>
                     </pic:cNvPicPr>
                   </pic:nvPicPr>
                   <pic:blipFill>
-                    <a:blip r:embed="rId7"/>
+                    <a:blip r:embed="rId6"/>
                     <a:srcRect l="0" t="30937" r="26869" b="0"/>
                     <a:stretch>
                       <a:fillRect/>
@@ -1352,7 +1263,7 @@
                 <wp:lineTo x="-96" y="0"/>
               </wp:wrapPolygon>
             </wp:wrapTight>
-            <wp:docPr id="7" name="Picture 3" descr=""/>
+            <wp:docPr id="6" name="Picture 3" descr=""/>
             <wp:cNvGraphicFramePr>
               <a:graphicFrameLocks xmlns:a="http://schemas.openxmlformats.org/drawingml/2006/main" noChangeAspect="1"/>
             </wp:cNvGraphicFramePr>
@@ -1360,13 +1271,13 @@
               <a:graphicData uri="http://schemas.openxmlformats.org/drawingml/2006/picture">
                 <pic:pic xmlns:pic="http://schemas.openxmlformats.org/drawingml/2006/picture">
                   <pic:nvPicPr>
-                    <pic:cNvPr id="7" name="Picture 3" descr=""/>
+                    <pic:cNvPr id="6" name="Picture 3" descr=""/>
                     <pic:cNvPicPr>
                       <a:picLocks noChangeAspect="1" noChangeArrowheads="1"/>
                     </pic:cNvPicPr>
                   </pic:nvPicPr>
                   <pic:blipFill>
-                    <a:blip r:embed="rId8"/>
+                    <a:blip r:embed="rId7"/>
                     <a:stretch>
                       <a:fillRect/>
                     </a:stretch>
@@ -1518,20 +1429,78 @@
         <w:rPr/>
       </w:pPr>
       <w:r>
-        <w:rPr/>
-        <w:t>Lorem ipsum dolor sit amet, consectetuer adipiscing elit, sed diam nonummy nibh euismod tincidunt ut laoreet dolore magna aliquam erat volutpat (</w:t>
-      </w:r>
-      <w:hyperlink r:id="rId9">
+        <w:rPr>
+          <w:lang w:eastAsia="pt-PT"/>
+        </w:rPr>
+        <w:t>Um dos desafios de implementação foi o mapeamento dos dados vindos do csv para os gráficos, algo que custou bastante tempo</w:t>
+      </w:r>
+      <w:r>
+        <w:rPr/>
+        <w:t xml:space="preserve">. </w:t>
+      </w:r>
+      <w:r>
+        <w:rPr/>
+        <w:t xml:space="preserve">Outro dos desafios foi a definição correta dos limites do gráfico utilizando o d3.js </w:t>
+      </w:r>
+      <w:r>
+        <w:rPr>
+          <w:lang w:val="pt-PT"/>
+        </w:rPr>
+        <w:t>(</w:t>
+      </w:r>
+      <w:hyperlink r:id="rId8">
         <w:r>
           <w:rPr>
             <w:rStyle w:val="InternetLink"/>
+            <w:lang w:val="pt-PT"/>
           </w:rPr>
           <w:t>https://d3js.org/</w:t>
         </w:r>
       </w:hyperlink>
       <w:r>
-        <w:rPr/>
-        <w:t xml:space="preserve">). </w:t>
+        <w:rPr>
+          <w:lang w:val="pt-PT"/>
+        </w:rPr>
+        <w:t>).</w:t>
+      </w:r>
+    </w:p>
+    <w:p>
+      <w:pPr>
+        <w:pStyle w:val="BodyNoIndent"/>
+        <w:rPr>
+          <w:lang w:val="pt-PT"/>
+        </w:rPr>
+      </w:pPr>
+      <w:r>
+        <w:rPr>
+          <w:lang w:val="pt-PT"/>
+        </w:rPr>
+      </w:r>
+    </w:p>
+    <w:p>
+      <w:pPr>
+        <w:pStyle w:val="Heading2"/>
+        <w:rPr>
+          <w:lang w:val="en-US"/>
+        </w:rPr>
+      </w:pPr>
+      <w:r>
+        <w:rPr>
+          <w:lang w:val="en-US"/>
+        </w:rPr>
+        <w:t>Evaluation and changes in the prototype</w:t>
+      </w:r>
+    </w:p>
+    <w:p>
+      <w:pPr>
+        <w:pStyle w:val="Body"/>
+        <w:rPr>
+          <w:lang w:val="pt-PT"/>
+        </w:rPr>
+      </w:pPr>
+      <w:r>
+        <w:rPr/>
+        <w:t xml:space="preserve">Lorem ipsum dolor sit amet, consectetuer adipiscing elit, sed diam nonummy nibh euismod tincidunt ut laoreet dolore magna aliquam erat volutpat. </w:t>
       </w:r>
       <w:r>
         <w:rPr>
@@ -1544,84 +1513,32 @@
     </w:p>
     <w:p>
       <w:pPr>
+        <w:pStyle w:val="Heading1"/>
+        <w:rPr/>
+      </w:pPr>
+      <w:r>
+        <w:rPr/>
+        <w:t>Conclusion and Future Work</w:t>
+      </w:r>
+    </w:p>
+    <w:p>
+      <w:pPr>
         <w:pStyle w:val="BodyNoIndent"/>
         <w:rPr>
-          <w:lang w:val="pt-PT"/>
-        </w:rPr>
-      </w:pPr>
-      <w:r>
-        <w:rPr>
-          <w:lang w:val="pt-PT"/>
-        </w:rPr>
-      </w:r>
-    </w:p>
-    <w:p>
-      <w:pPr>
-        <w:pStyle w:val="Heading2"/>
-        <w:rPr>
-          <w:lang w:val="en-US"/>
-        </w:rPr>
-      </w:pPr>
-      <w:r>
-        <w:rPr>
-          <w:lang w:val="en-US"/>
-        </w:rPr>
-        <w:t>Evaluation and changes in the prototype</w:t>
-      </w:r>
-    </w:p>
-    <w:p>
-      <w:pPr>
-        <w:pStyle w:val="Body"/>
-        <w:rPr>
-          <w:lang w:val="pt-PT"/>
-        </w:rPr>
-      </w:pPr>
-      <w:r>
-        <w:rPr/>
-        <w:t xml:space="preserve">Lorem ipsum dolor sit amet, consectetuer adipiscing elit, sed diam nonummy nibh euismod tincidunt ut laoreet dolore magna aliquam erat volutpat. </w:t>
-      </w:r>
-      <w:r>
-        <w:rPr>
-          <w:lang w:val="pt-PT"/>
-        </w:rPr>
-        <w:t>Ut wisi enim ad minim veniam, quis nostrud exercit</w:t>
-        <w:softHyphen/>
-        <w:t>ation ullamcorper suscipit lobortis nisl ut aliquip ex ea commodo consequat. Duis autem vel eum iriure dolor in hendrerit in vulpu-tate velit esse molestie consequat, vel illum dolore eu feugiat nulla facilisis at vero eros et accumsan et iusto odio dignissim qui blan-dit praesent luptatum zzril delenit augue duis dolore te feugait nulla facilisi.</w:t>
-      </w:r>
-    </w:p>
-    <w:p>
-      <w:pPr>
-        <w:pStyle w:val="Heading1"/>
-        <w:rPr/>
-      </w:pPr>
-      <w:r>
-        <w:rPr/>
-        <w:t>Conclusion and Future Work</w:t>
+          <w:rFonts w:ascii="New York" w:hAnsi="New York"/>
+        </w:rPr>
+      </w:pPr>
+      <w:r>
+        <w:rPr>
+          <w:rFonts w:ascii="New York" w:hAnsi="New York"/>
+          <w:lang w:val="pt-PT"/>
+        </w:rPr>
+        <w:t>Após estes resultados, pode-se concluir que ...</w:t>
       </w:r>
     </w:p>
     <w:p>
       <w:pPr>
         <w:pStyle w:val="BodyNoIndent"/>
-        <w:rPr>
-          <w:lang w:val="pt-PT"/>
-        </w:rPr>
-      </w:pPr>
-      <w:r>
-        <w:rPr/>
-        <w:t xml:space="preserve">Lorem ipsum dolor sit amet, consectetuer adipiscing elit, sed diam nonummy nibh euismod tincidunt ut laoreet dolore magna aliquam erat volutpat. </w:t>
-      </w:r>
-      <w:r>
-        <w:rPr>
-          <w:lang w:val="pt-PT"/>
-        </w:rPr>
-        <w:t>Ut wisi enim ad minim veniam, quis nostrud exercit</w:t>
-        <w:softHyphen/>
-        <w:t>ation ullamcorper suscipit lobortis nisl ut aliquip ex ea commodo consequat. Duis autem vel eum iriure dolor in hendrerit in vulpu-tate velit esse molestie consequat, vel illum dolore eu feugiat nulla facilisis at vero eros et accumsan et iusto odio dignissim qui blan-dit praesent luptatum zzril delenit augue duis dolore te feugait nulla facilisi.</w:t>
-      </w:r>
-    </w:p>
-    <w:p>
-      <w:pPr>
-        <w:pStyle w:val="BodyNoIndent"/>
         <w:rPr/>
       </w:pPr>
       <w:r>
@@ -1639,6 +1556,7 @@
       </w:r>
       <w:r>
         <w:rPr>
+          <w:rFonts w:ascii="New York" w:hAnsi="New York"/>
           <w:lang w:val="pt-PT"/>
         </w:rPr>
         <w:t>Pretende-se também implementar melhores ferramentas de filtragem nas visualizações já existentes.</w:t>

</xml_diff>

<commit_message>
Last commit of the project
</commit_message>
<xml_diff>
--- a/Project/TP2-AppRanking-84967+85140.docx
+++ b/Project/TP2-AppRanking-84967+85140.docx
@@ -108,17 +108,57 @@
     <w:p>
       <w:pPr>
         <w:pStyle w:val="BodyNoIndent"/>
-        <w:rPr>
-          <w:rFonts w:ascii="New York" w:hAnsi="New York"/>
-          <w:lang w:val="pt-PT"/>
-        </w:rPr>
-      </w:pPr>
-      <w:r>
-        <w:rPr>
-          <w:rFonts w:ascii="New York" w:hAnsi="New York"/>
-          <w:lang w:val="pt-PT"/>
-        </w:rPr>
-        <w:t>Pequena intro do tema. Resumo curtíssimo do que a aplicação faz. Pequena conclusão.</w:t>
+        <w:rPr/>
+      </w:pPr>
+      <w:r>
+        <w:rPr>
+          <w:rFonts w:eastAsia="Times New Roman" w:cs="Times New Roman" w:ascii="New York" w:hAnsi="New York"/>
+          <w:color w:val="auto"/>
+          <w:kern w:val="0"/>
+          <w:sz w:val="20"/>
+          <w:szCs w:val="20"/>
+          <w:lang w:val="pt-PT" w:eastAsia="pt-PT" w:bidi="ar-SA"/>
+        </w:rPr>
+        <w:t>A investigação nas ciências é um enorme contributo para novas descobertas</w:t>
+      </w:r>
+      <w:r>
+        <w:rPr>
+          <w:rFonts w:ascii="New York" w:hAnsi="New York"/>
+          <w:lang w:val="pt-PT"/>
+        </w:rPr>
+        <w:t xml:space="preserve">. </w:t>
+      </w:r>
+      <w:r>
+        <w:rPr>
+          <w:rFonts w:ascii="New York" w:hAnsi="New York"/>
+          <w:lang w:val="pt-PT"/>
+        </w:rPr>
+        <w:t>Desta forma, propõe-se uma aplicação que dê para fazer visualização do impacto dos artigos por país. Por fim, fazemos uma p</w:t>
+      </w:r>
+      <w:r>
+        <w:rPr>
+          <w:rFonts w:ascii="New York" w:hAnsi="New York"/>
+          <w:lang w:val="pt-PT"/>
+        </w:rPr>
+        <w:t xml:space="preserve">equena conclusão, </w:t>
+      </w:r>
+      <w:r>
+        <w:rPr>
+          <w:rFonts w:eastAsia="Times New Roman" w:cs="Times New Roman" w:ascii="New York" w:hAnsi="New York"/>
+          <w:color w:val="auto"/>
+          <w:kern w:val="0"/>
+          <w:sz w:val="20"/>
+          <w:szCs w:val="20"/>
+          <w:lang w:val="pt-PT" w:eastAsia="pt-PT" w:bidi="ar-SA"/>
+        </w:rPr>
+        <w:t>s</w:t>
+      </w:r>
+      <w:r>
+        <w:rPr>
+          <w:rFonts w:ascii="New York" w:hAnsi="New York"/>
+          <w:lang w:val="pt-PT"/>
+        </w:rPr>
+        <w:t>obre a aplicação obtida.</w:t>
       </w:r>
     </w:p>
     <w:p>
@@ -147,28 +187,7 @@
           <w:rFonts w:ascii="New York" w:hAnsi="New York"/>
           <w:lang w:val="pt-PT"/>
         </w:rPr>
-        <w:t xml:space="preserve">A motivação para esta aplicação é </w:t>
-      </w:r>
-      <w:r>
-        <w:rPr>
-          <w:rFonts w:ascii="New York" w:hAnsi="New York"/>
-          <w:lang w:val="pt-PT"/>
-        </w:rPr>
-        <w:t xml:space="preserve">principalmente </w:t>
-      </w:r>
-      <w:r>
-        <w:rPr>
-          <w:rFonts w:ascii="New York" w:hAnsi="New York"/>
-          <w:lang w:val="pt-PT"/>
-        </w:rPr>
-        <w:t xml:space="preserve">a falta de ferramentas de visualização </w:t>
-      </w:r>
-      <w:r>
-        <w:rPr>
-          <w:rFonts w:ascii="New York" w:hAnsi="New York"/>
-          <w:lang w:val="pt-PT"/>
-        </w:rPr>
-        <w:t>para este tipo de dados (impacto de artigos publicados por centros de investigação). Desta forma, propõs-se a criação  de uma aplicação que fizesse isso de forma clara.</w:t>
+        <w:t>A motivação para esta aplicação é principalmente a falta de ferramentas de visualização para este tipo de dados (impacto de artigos publicados por centros de investigação). Desta forma, propõs-se a criação  de uma aplicação que fizesse isso de forma clara.</w:t>
       </w:r>
     </w:p>
     <w:p>
@@ -191,7 +210,7 @@
         <w:pStyle w:val="BodyNoIndent"/>
         <w:numPr>
           <w:ilvl w:val="0"/>
-          <w:numId w:val="5"/>
+          <w:numId w:val="3"/>
         </w:numPr>
         <w:rPr>
           <w:rFonts w:ascii="New York" w:hAnsi="New York"/>
@@ -210,7 +229,7 @@
         <w:pStyle w:val="BodyNoIndent"/>
         <w:numPr>
           <w:ilvl w:val="0"/>
-          <w:numId w:val="5"/>
+          <w:numId w:val="3"/>
         </w:numPr>
         <w:rPr>
           <w:rFonts w:ascii="New York" w:hAnsi="New York"/>
@@ -261,73 +280,6 @@
       <w:r>
         <w:rPr/>
         <w:t xml:space="preserve"> </w:t>
-      </w:r>
-      <w:r>
-        <w:rPr/>
-        <w:t xml:space="preserve"> </w:t>
-      </w:r>
-      <w:r>
-        <w:rPr/>
-        <w:fldChar w:fldCharType="begin"/>
-      </w:r>
-      <w:r>
-        <w:rPr/>
-        <w:instrText> REF _Ref6979519 \r \h </w:instrText>
-      </w:r>
-      <w:r>
-        <w:rPr/>
-        <w:fldChar w:fldCharType="separate"/>
-      </w:r>
-      <w:r>
-        <w:rPr/>
-        <w:t>[2]</w:t>
-      </w:r>
-      <w:r>
-        <w:rPr/>
-        <w:fldChar w:fldCharType="end"/>
-      </w:r>
-      <w:r>
-        <w:rPr/>
-        <w:t>.</w:t>
-      </w:r>
-    </w:p>
-    <w:p>
-      <w:pPr>
-        <w:pStyle w:val="BodyNoIndent"/>
-        <w:rPr>
-          <w:lang w:val="pt-PT"/>
-        </w:rPr>
-      </w:pPr>
-      <w:r>
-        <w:rPr>
-          <w:lang w:val="pt-PT"/>
-        </w:rPr>
-      </w:r>
-    </w:p>
-    <w:p>
-      <w:pPr>
-        <w:pStyle w:val="Heading2"/>
-        <w:rPr>
-          <w:lang w:val="en-US"/>
-        </w:rPr>
-      </w:pPr>
-      <w:r>
-        <w:rPr>
-          <w:lang w:val="en-US"/>
-        </w:rPr>
-        <w:t>Characterization of the users and their context</w:t>
-      </w:r>
-    </w:p>
-    <w:p>
-      <w:pPr>
-        <w:pStyle w:val="BodyNoIndent"/>
-        <w:rPr/>
-      </w:pPr>
-      <w:r>
-        <w:rPr>
-          <w:lang w:val="pt-PT"/>
-        </w:rPr>
-        <w:t>Manter (?)</w:t>
       </w:r>
     </w:p>
     <w:p>
@@ -377,7 +329,7 @@
         <w:pStyle w:val="BodyNoIndent"/>
         <w:numPr>
           <w:ilvl w:val="0"/>
-          <w:numId w:val="6"/>
+          <w:numId w:val="4"/>
         </w:numPr>
         <w:rPr>
           <w:rFonts w:ascii="New York" w:hAnsi="New York"/>
@@ -396,7 +348,7 @@
         <w:pStyle w:val="BodyNoIndent"/>
         <w:numPr>
           <w:ilvl w:val="0"/>
-          <w:numId w:val="6"/>
+          <w:numId w:val="4"/>
         </w:numPr>
         <w:rPr>
           <w:rFonts w:ascii="New York" w:hAnsi="New York"/>
@@ -478,25 +430,7 @@
           <w:szCs w:val="20"/>
           <w:lang w:val="pt-PT"/>
         </w:rPr>
-        <w:t xml:space="preserve">. </w:t>
-      </w:r>
-      <w:r>
-        <w:rPr>
-          <w:rFonts w:ascii="New York" w:hAnsi="New York"/>
-          <w:sz w:val="20"/>
-          <w:szCs w:val="20"/>
-          <w:lang w:val="pt-PT"/>
-        </w:rPr>
-        <w:t>O dataset consiste num f</w:t>
-      </w:r>
-      <w:r>
-        <w:rPr>
-          <w:rFonts w:ascii="New York" w:hAnsi="New York"/>
-          <w:sz w:val="20"/>
-          <w:szCs w:val="20"/>
-          <w:lang w:val="pt-PT"/>
-        </w:rPr>
-        <w:t xml:space="preserve">icheiro </w:t>
+        <w:t xml:space="preserve">. O dataset consiste num ficheiro </w:t>
       </w:r>
       <w:r>
         <w:rPr>
@@ -514,16 +448,7 @@
           <w:szCs w:val="20"/>
           <w:lang w:val="pt-PT"/>
         </w:rPr>
-        <w:t xml:space="preserve"> sobre a investigação feita (publicações, colaborações) num período de 3 anos por universidades de topo </w:t>
-      </w:r>
-      <w:r>
-        <w:rPr>
-          <w:rFonts w:ascii="New York" w:hAnsi="New York"/>
-          <w:sz w:val="20"/>
-          <w:szCs w:val="20"/>
-          <w:lang w:val="pt-PT"/>
-        </w:rPr>
-        <w:t>de todo o mundo e o seu respetivo impacto.</w:t>
+        <w:t xml:space="preserve"> sobre a investigação feita (publicações, colaborações) num período de 3 anos por universidades de topo de todo o mundo e o seu respetivo impacto.</w:t>
       </w:r>
     </w:p>
     <w:p>
@@ -570,7 +495,7 @@
         <w:pStyle w:val="BodyNoIndent"/>
         <w:numPr>
           <w:ilvl w:val="0"/>
-          <w:numId w:val="7"/>
+          <w:numId w:val="5"/>
         </w:numPr>
         <w:rPr>
           <w:rFonts w:ascii="New York" w:hAnsi="New York"/>
@@ -590,7 +515,7 @@
         <w:pStyle w:val="BodyNoIndent"/>
         <w:numPr>
           <w:ilvl w:val="0"/>
-          <w:numId w:val="7"/>
+          <w:numId w:val="5"/>
         </w:numPr>
         <w:rPr/>
       </w:pPr>
@@ -599,73 +524,64 @@
           <w:rFonts w:ascii="New York" w:hAnsi="New York"/>
           <w:lang w:val="pt-PT" w:eastAsia="pt-PT"/>
         </w:rPr>
-        <w:t>Visualização do top X% de artigos por área científica, com recurso a um gráfico de barras.</w:t>
+        <w:t xml:space="preserve">Visualização do top </w:t>
+      </w:r>
+      <w:r>
+        <w:rPr>
+          <w:rFonts w:ascii="New York" w:hAnsi="New York"/>
+          <w:lang w:val="pt-PT" w:eastAsia="pt-PT"/>
+        </w:rPr>
+        <w:t>5</w:t>
+      </w:r>
+      <w:r>
+        <w:rPr>
+          <w:rFonts w:ascii="New York" w:hAnsi="New York"/>
+          <w:lang w:val="pt-PT" w:eastAsia="pt-PT"/>
+        </w:rPr>
+        <w:t>% de artigos por área científica, com recurso a um gráfico de barras.</w:t>
       </w:r>
     </w:p>
     <w:p>
       <w:pPr>
         <w:pStyle w:val="BodyNoIndent"/>
         <w:rPr>
-          <w:rFonts w:ascii="New York" w:hAnsi="New York"/>
-          <w:lang w:val="pt-PT" w:eastAsia="pt-PT"/>
-        </w:rPr>
-      </w:pPr>
-      <w:r>
-        <w:rPr/>
+          <w:lang w:val="pt-PT"/>
+        </w:rPr>
+      </w:pPr>
+      <w:r>
+        <w:rPr>
+          <w:lang w:val="pt-PT"/>
+        </w:rPr>
+      </w:r>
+    </w:p>
+    <w:p>
+      <w:pPr>
+        <w:pStyle w:val="Heading2"/>
+        <w:rPr>
+          <w:lang w:val="en-US"/>
+        </w:rPr>
+      </w:pPr>
+      <w:r>
+        <w:rPr>
+          <w:lang w:val="en-US"/>
+        </w:rPr>
+        <w:t>Low fidelity prototype and user feedback</w:t>
       </w:r>
     </w:p>
     <w:p>
       <w:pPr>
         <w:pStyle w:val="BodyNoIndent"/>
-        <w:rPr>
-          <w:lang w:val="pt-PT"/>
-        </w:rPr>
-      </w:pPr>
-      <w:r>
-        <w:rPr>
-          <w:lang w:val="pt-PT"/>
-        </w:rPr>
-      </w:r>
-    </w:p>
-    <w:p>
-      <w:pPr>
-        <w:pStyle w:val="Heading2"/>
-        <w:rPr>
-          <w:lang w:val="en-US"/>
-        </w:rPr>
-      </w:pPr>
-      <w:r>
-        <w:rPr>
-          <w:lang w:val="en-US"/>
-        </w:rPr>
-        <w:t>Low fidelity prototype and user feedback</w:t>
-      </w:r>
-    </w:p>
-    <w:p>
-      <w:pPr>
-        <w:pStyle w:val="BodyNoIndent"/>
-        <w:rPr/>
-      </w:pPr>
-      <w:r>
-        <w:rPr/>
-        <w:t>O protótipo de baixa fidelidade encontra-se representado na figura 1 e 2, onde as questões mais importantes estão representadas.</w:t>
-      </w:r>
-    </w:p>
-    <w:p>
-      <w:pPr>
-        <w:pStyle w:val="BodyNoIndent"/>
-        <w:rPr/>
-      </w:pPr>
-      <w:r>
-        <w:rPr/>
+        <w:rPr/>
+      </w:pPr>
+      <w:r>
         <w:drawing>
-          <wp:anchor behindDoc="0" distT="0" distB="127000" distL="0" distR="0" simplePos="0" locked="0" layoutInCell="1" allowOverlap="1" relativeHeight="6">
+          <wp:anchor behindDoc="0" distT="0" distB="0" distL="0" distR="0" simplePos="0" locked="0" layoutInCell="1" allowOverlap="1" relativeHeight="2">
             <wp:simplePos x="0" y="0"/>
             <wp:positionH relativeFrom="column">
-              <wp:align>center</wp:align>
+              <wp:posOffset>3263900</wp:posOffset>
             </wp:positionH>
             <wp:positionV relativeFrom="paragraph">
-              <wp:align>top</wp:align>
+              <wp:posOffset>2176780</wp:posOffset>
             </wp:positionV>
             <wp:extent cx="28346400" cy="37795200"/>
             <wp:effectExtent l="0" t="0" r="0" b="0"/>
@@ -704,42 +620,26 @@
           </wp:anchor>
         </w:drawing>
       </w:r>
+      <w:r>
+        <w:rPr/>
+        <w:t>O protótipo de baixa fidelidade encontra-se representado na figura 1 e 2, onde as questões mais importantes estão representadas.</w:t>
+      </w:r>
     </w:p>
     <w:p>
       <w:pPr>
         <w:pStyle w:val="BodyNoIndent"/>
-        <w:rPr/>
-      </w:pPr>
-      <w:r>
-        <w:rPr/>
-      </w:r>
-    </w:p>
-    <w:p>
-      <w:pPr>
-        <w:pStyle w:val="BodyNoIndent"/>
-        <w:rPr>
-          <w:rFonts w:ascii="Helvetica" w:hAnsi="Helvetica"/>
-          <w:sz w:val="16"/>
-          <w:szCs w:val="16"/>
-        </w:rPr>
-      </w:pPr>
-      <w:r>
-        <w:rPr>
-          <w:sz w:val="16"/>
-          <w:szCs w:val="16"/>
-        </w:rPr>
-        <w:t>Figura 1: Visualização do top 10% de artigos em Portugal</w:t>
-      </w:r>
-    </w:p>
-    <w:p>
-      <w:pPr>
-        <w:pStyle w:val="BodyNoIndent"/>
-        <w:rPr/>
-      </w:pPr>
-      <w:r>
-        <w:rPr/>
+        <w:widowControl/>
+        <w:overflowPunct w:val="false"/>
+        <w:bidi w:val="0"/>
+        <w:spacing w:lineRule="exact" w:line="200"/>
+        <w:ind w:hanging="0"/>
+        <w:jc w:val="left"/>
+        <w:textAlignment w:val="baseline"/>
+        <w:rPr/>
+      </w:pPr>
+      <w:r>
         <w:drawing>
-          <wp:anchor behindDoc="0" distT="0" distB="127000" distL="0" distR="0" simplePos="0" locked="0" layoutInCell="1" allowOverlap="1" relativeHeight="7">
+          <wp:anchor behindDoc="0" distT="0" distB="0" distL="0" distR="0" simplePos="0" locked="0" layoutInCell="1" allowOverlap="1" relativeHeight="3">
             <wp:simplePos x="0" y="0"/>
             <wp:positionH relativeFrom="column">
               <wp:align>center</wp:align>
@@ -784,148 +684,100 @@
           </wp:anchor>
         </w:drawing>
       </w:r>
-    </w:p>
-    <w:p>
-      <w:pPr>
-        <w:pStyle w:val="BodyNoIndent"/>
-        <w:rPr/>
-      </w:pPr>
-      <w:r>
-        <w:rPr/>
+      <w:r>
+        <w:rPr>
+          <w:sz w:val="16"/>
+          <w:szCs w:val="16"/>
+          <w:lang w:eastAsia="pt-PT"/>
+        </w:rPr>
+        <w:t>Figura 1: Visualização do top 10% de artigos em Portugal</w:t>
       </w:r>
     </w:p>
     <w:p>
       <w:pPr>
         <w:pStyle w:val="BodyNoIndent"/>
         <w:widowControl/>
-        <w:overflowPunct w:val="true"/>
+        <w:overflowPunct w:val="false"/>
         <w:bidi w:val="0"/>
         <w:spacing w:lineRule="exact" w:line="200"/>
         <w:ind w:hanging="0"/>
         <w:jc w:val="left"/>
         <w:textAlignment w:val="baseline"/>
+        <w:rPr/>
+      </w:pPr>
+      <w:r>
         <w:rPr>
           <w:sz w:val="16"/>
           <w:szCs w:val="16"/>
           <w:lang w:eastAsia="pt-PT"/>
         </w:rPr>
-      </w:pPr>
-      <w:r>
-        <w:rPr>
-          <w:sz w:val="16"/>
-          <w:szCs w:val="16"/>
+        <w:t>Figura 2: Visualização do impacto dos artigos por área científica</w:t>
+      </w:r>
+    </w:p>
+    <w:p>
+      <w:pPr>
+        <w:pStyle w:val="BodyNoIndent"/>
+        <w:rPr/>
+      </w:pPr>
+      <w:r>
+        <w:rPr/>
+        <w:t xml:space="preserve">Após </w:t>
+      </w:r>
+      <w:r>
+        <w:rPr>
           <w:lang w:eastAsia="pt-PT"/>
         </w:rPr>
-        <w:t>Figura 2: Visualização do impacto dos artigos por área científica</w:t>
+        <w:t>recolhermos</w:t>
+      </w:r>
+      <w:r>
+        <w:rPr/>
+        <w:t xml:space="preserve"> feedback dos utilizadores, determinamos que </w:t>
+      </w:r>
+      <w:r>
+        <w:rPr>
+          <w:lang w:eastAsia="pt-PT"/>
+        </w:rPr>
+        <w:t>os filtros têm de ser mais intuitivos, de forma a que se consiga aumentar a usabilidade da aplicação.</w:t>
+      </w:r>
+    </w:p>
+    <w:p>
+      <w:pPr>
+        <w:pStyle w:val="Heading2"/>
+        <w:rPr/>
+      </w:pPr>
+      <w:r>
+        <w:rPr>
+          <w:lang w:val="en-US"/>
+        </w:rPr>
+        <w:t>Functional prototype</w:t>
       </w:r>
     </w:p>
     <w:p>
       <w:pPr>
         <w:pStyle w:val="BodyNoIndent"/>
-        <w:rPr/>
-      </w:pPr>
-      <w:r>
-        <w:rPr/>
-        <w:t xml:space="preserve">Após </w:t>
-      </w:r>
-      <w:r>
-        <w:rPr>
-          <w:lang w:eastAsia="pt-PT"/>
-        </w:rPr>
-        <w:t>r</w:t>
-      </w:r>
-      <w:r>
-        <w:rPr>
-          <w:lang w:eastAsia="pt-PT"/>
-        </w:rPr>
-        <w:t>ecolhermos</w:t>
-      </w:r>
-      <w:r>
-        <w:rPr/>
-        <w:t xml:space="preserve"> feedback dos utilizadores, determinamos que </w:t>
-      </w:r>
-      <w:r>
-        <w:rPr>
-          <w:lang w:eastAsia="pt-PT"/>
-        </w:rPr>
-        <w:t>o</w:t>
-      </w:r>
-      <w:r>
-        <w:rPr>
-          <w:lang w:eastAsia="pt-PT"/>
-        </w:rPr>
-        <w:t>s filtros têm de ser mais intuitivos, de forma a que se consiga aumentar a usabilidade da aplicação.</w:t>
-      </w:r>
-    </w:p>
-    <w:p>
-      <w:pPr>
-        <w:pStyle w:val="Heading2"/>
-        <w:rPr/>
-      </w:pPr>
-      <w:r>
-        <w:rPr>
-          <w:lang w:val="en-US"/>
-        </w:rPr>
-        <w:t>Functional prototype</w:t>
-      </w:r>
-    </w:p>
-    <w:p>
-      <w:pPr>
-        <w:pStyle w:val="BodyNoIndent"/>
-        <w:rPr>
-          <w:lang w:val="pt-PT"/>
-        </w:rPr>
-      </w:pPr>
-      <w:r>
-        <w:rPr/>
-        <w:t xml:space="preserve">Lorem ipsum dolor sit amet, consectetuer adipiscing elit, sed diam nonummy nibh euismod tincidunt ut laoreet dolore magna aliquam erat volutpat. </w:t>
-      </w:r>
-      <w:r>
-        <w:rPr>
-          <w:lang w:val="pt-PT"/>
-        </w:rPr>
-        <w:t>Ut wisi enim ad minim veniam, quis nostrud exercit</w:t>
-        <w:softHyphen/>
-        <w:t>ation ullamcorper suscipit lobortis nisl ut aliquip ex ea commodo consequat. Duis autem vel eum iriure dolor in hendrerit in vulpu-tate velit esse molestie consequat, vel illum dolore eu feugiat nulla facilisis at vero eros et accumsan et iusto odio dignissim qui blan-dit praesent luptatum zzril delenit augue duis dolore te feugait nulla facilisi.</w:t>
-      </w:r>
-    </w:p>
-    <w:p>
-      <w:pPr>
-        <w:pStyle w:val="BodyNoIndent"/>
-        <w:rPr>
-          <w:lang w:val="pt-PT"/>
-        </w:rPr>
-      </w:pPr>
-      <w:r>
-        <w:rPr>
-          <w:lang w:val="pt-PT"/>
-        </w:rPr>
-      </w:r>
-    </w:p>
-    <w:p>
-      <w:pPr>
-        <w:pStyle w:val="Normal"/>
-        <w:rPr>
-          <w:lang w:val="pt-PT"/>
-        </w:rPr>
-      </w:pPr>
-      <w:r>
-        <w:rPr>
-          <w:lang w:val="pt-PT"/>
-        </w:rPr>
+        <w:widowControl/>
+        <w:overflowPunct w:val="false"/>
+        <w:bidi w:val="0"/>
+        <w:spacing w:lineRule="exact" w:line="200"/>
+        <w:ind w:hanging="0"/>
+        <w:jc w:val="left"/>
+        <w:textAlignment w:val="baseline"/>
+        <w:rPr/>
+      </w:pPr>
+      <w:r>
         <w:drawing>
-          <wp:anchor behindDoc="0" distT="0" distB="0" distL="0" distR="0" simplePos="0" locked="0" layoutInCell="1" allowOverlap="1" relativeHeight="3">
+          <wp:anchor behindDoc="0" distT="0" distB="0" distL="0" distR="0" simplePos="0" locked="0" layoutInCell="1" allowOverlap="1" relativeHeight="4">
             <wp:simplePos x="0" y="0"/>
             <wp:positionH relativeFrom="column">
-              <wp:posOffset>514985</wp:posOffset>
+              <wp:align>center</wp:align>
             </wp:positionH>
             <wp:positionV relativeFrom="paragraph">
-              <wp:posOffset>27940</wp:posOffset>
+              <wp:posOffset>635</wp:posOffset>
             </wp:positionV>
-            <wp:extent cx="426085" cy="1155700"/>
+            <wp:extent cx="3049270" cy="1849120"/>
             <wp:effectExtent l="0" t="0" r="0" b="0"/>
-            <wp:wrapNone/>
-            <wp:docPr id="3" name="Picture 2" descr=""/>
+            <wp:wrapSquare wrapText="largest"/>
+            <wp:docPr id="3" name="Image3" descr=""/>
             <wp:cNvGraphicFramePr>
               <a:graphicFrameLocks xmlns:a="http://schemas.openxmlformats.org/drawingml/2006/main" noChangeAspect="1"/>
             </wp:cNvGraphicFramePr>
@@ -933,7 +785,7 @@
               <a:graphicData uri="http://schemas.openxmlformats.org/drawingml/2006/picture">
                 <pic:pic xmlns:pic="http://schemas.openxmlformats.org/drawingml/2006/picture">
                   <pic:nvPicPr>
-                    <pic:cNvPr id="3" name="Picture 2" descr=""/>
+                    <pic:cNvPr id="3" name="Image3" descr=""/>
                     <pic:cNvPicPr>
                       <a:picLocks noChangeAspect="1" noChangeArrowheads="1"/>
                     </pic:cNvPicPr>
@@ -947,7 +799,7 @@
                   <pic:spPr bwMode="auto">
                     <a:xfrm>
                       <a:off x="0" y="0"/>
-                      <a:ext cx="426085" cy="1155700"/>
+                      <a:ext cx="3049270" cy="1849120"/>
                     </a:xfrm>
                     <a:prstGeom prst="rect">
                       <a:avLst/>
@@ -959,693 +811,360 @@
           </wp:anchor>
         </w:drawing>
       </w:r>
-    </w:p>
-    <w:p>
-      <w:pPr>
-        <w:pStyle w:val="Normal"/>
-        <w:rPr>
-          <w:lang w:val="pt-PT"/>
-        </w:rPr>
-      </w:pPr>
-      <w:r>
-        <w:rPr>
-          <w:lang w:val="pt-PT"/>
-        </w:rPr>
-        <w:drawing>
-          <wp:anchor behindDoc="0" distT="0" distB="0" distL="0" distR="0" simplePos="0" locked="0" layoutInCell="1" allowOverlap="1" relativeHeight="2">
-            <wp:simplePos x="0" y="0"/>
-            <wp:positionH relativeFrom="column">
-              <wp:posOffset>1452880</wp:posOffset>
-            </wp:positionH>
-            <wp:positionV relativeFrom="paragraph">
-              <wp:posOffset>48895</wp:posOffset>
-            </wp:positionV>
-            <wp:extent cx="755015" cy="1013460"/>
-            <wp:effectExtent l="0" t="0" r="0" b="0"/>
-            <wp:wrapNone/>
-            <wp:docPr id="4" name="Picture 6" descr=""/>
-            <wp:cNvGraphicFramePr>
-              <a:graphicFrameLocks xmlns:a="http://schemas.openxmlformats.org/drawingml/2006/main" noChangeAspect="1"/>
-            </wp:cNvGraphicFramePr>
-            <a:graphic xmlns:a="http://schemas.openxmlformats.org/drawingml/2006/main">
-              <a:graphicData uri="http://schemas.openxmlformats.org/drawingml/2006/picture">
-                <pic:pic xmlns:pic="http://schemas.openxmlformats.org/drawingml/2006/picture">
-                  <pic:nvPicPr>
-                    <pic:cNvPr id="4" name="Picture 6" descr=""/>
-                    <pic:cNvPicPr>
-                      <a:picLocks noChangeAspect="1" noChangeArrowheads="1"/>
-                    </pic:cNvPicPr>
-                  </pic:nvPicPr>
-                  <pic:blipFill>
-                    <a:blip r:embed="rId5"/>
-                    <a:stretch>
-                      <a:fillRect/>
-                    </a:stretch>
-                  </pic:blipFill>
-                  <pic:spPr bwMode="auto">
-                    <a:xfrm>
-                      <a:off x="0" y="0"/>
-                      <a:ext cx="755015" cy="1013460"/>
-                    </a:xfrm>
-                    <a:prstGeom prst="rect">
-                      <a:avLst/>
-                    </a:prstGeom>
-                  </pic:spPr>
-                </pic:pic>
-              </a:graphicData>
-            </a:graphic>
-          </wp:anchor>
-        </w:drawing>
-      </w:r>
-    </w:p>
-    <w:p>
-      <w:pPr>
-        <w:pStyle w:val="Normal"/>
-        <w:rPr>
-          <w:lang w:val="pt-PT"/>
-        </w:rPr>
-      </w:pPr>
-      <w:r>
-        <w:rPr>
-          <w:lang w:val="pt-PT"/>
-        </w:rPr>
-      </w:r>
-    </w:p>
-    <w:p>
-      <w:pPr>
-        <w:pStyle w:val="Normal"/>
-        <w:rPr>
-          <w:lang w:val="pt-PT"/>
-        </w:rPr>
-      </w:pPr>
-      <w:r>
-        <w:rPr>
-          <w:lang w:val="pt-PT"/>
-        </w:rPr>
-      </w:r>
-    </w:p>
-    <w:p>
-      <w:pPr>
-        <w:pStyle w:val="Normal"/>
-        <w:rPr>
-          <w:lang w:val="pt-PT"/>
-        </w:rPr>
-      </w:pPr>
-      <w:r>
-        <w:rPr>
-          <w:lang w:val="pt-PT"/>
-        </w:rPr>
-      </w:r>
-    </w:p>
-    <w:p>
-      <w:pPr>
-        <w:pStyle w:val="Normal"/>
-        <w:rPr>
-          <w:lang w:val="pt-PT"/>
-        </w:rPr>
-      </w:pPr>
-      <w:r>
-        <w:rPr>
-          <w:lang w:val="pt-PT"/>
-        </w:rPr>
-      </w:r>
-    </w:p>
-    <w:p>
-      <w:pPr>
-        <w:pStyle w:val="Normal"/>
-        <w:rPr>
-          <w:lang w:val="pt-PT"/>
-        </w:rPr>
-      </w:pPr>
-      <w:r>
-        <w:rPr>
-          <w:lang w:val="pt-PT"/>
-        </w:rPr>
-      </w:r>
-    </w:p>
-    <w:p>
-      <w:pPr>
-        <w:pStyle w:val="Normal"/>
-        <w:rPr>
-          <w:lang w:val="pt-PT"/>
-        </w:rPr>
-      </w:pPr>
-      <w:r>
-        <w:rPr>
-          <w:lang w:val="pt-PT"/>
-        </w:rPr>
-      </w:r>
-    </w:p>
-    <w:p>
-      <w:pPr>
-        <w:pStyle w:val="FigureCaption"/>
+      <w:r>
+        <w:rPr>
+          <w:sz w:val="16"/>
+          <w:szCs w:val="16"/>
+          <w:lang w:eastAsia="pt-PT"/>
+        </w:rPr>
+        <w:t xml:space="preserve">Figura </w:t>
+      </w:r>
+      <w:r>
+        <w:rPr>
+          <w:sz w:val="16"/>
+          <w:szCs w:val="16"/>
+          <w:lang w:eastAsia="pt-PT"/>
+        </w:rPr>
+        <w:t>3</w:t>
+      </w:r>
+      <w:r>
+        <w:rPr>
+          <w:sz w:val="16"/>
+          <w:szCs w:val="16"/>
+          <w:lang w:eastAsia="pt-PT"/>
+        </w:rPr>
+        <w:t xml:space="preserve">: Visualização do impacto dos artigos por área científica </w:t>
+      </w:r>
+      <w:r>
+        <w:rPr>
+          <w:sz w:val="16"/>
+          <w:szCs w:val="16"/>
+          <w:lang w:eastAsia="pt-PT"/>
+        </w:rPr>
+        <w:t>em Espanha no período de 2011-2014</w:t>
+      </w:r>
+    </w:p>
+    <w:p>
+      <w:pPr>
+        <w:pStyle w:val="BodyNoIndent"/>
+        <w:rPr>
+          <w:lang w:val="pt-PT"/>
+        </w:rPr>
+      </w:pPr>
+      <w:r>
+        <w:rPr>
+          <w:lang w:val="pt-PT"/>
+        </w:rPr>
+      </w:r>
+    </w:p>
+    <w:p>
+      <w:pPr>
+        <w:pStyle w:val="Heading2"/>
+        <w:spacing w:lineRule="atLeast" w:line="220"/>
+        <w:rPr>
+          <w:lang w:val="en-US"/>
+        </w:rPr>
+      </w:pPr>
+      <w:r>
+        <w:rPr>
+          <w:lang w:val="en-US"/>
+        </w:rPr>
+        <w:t xml:space="preserve">Implementation challenges </w:t>
+      </w:r>
+    </w:p>
+    <w:p>
+      <w:pPr>
+        <w:pStyle w:val="BodyNoIndent"/>
+        <w:widowControl/>
+        <w:overflowPunct w:val="false"/>
+        <w:bidi w:val="0"/>
+        <w:spacing w:lineRule="exact" w:line="200" w:before="0" w:after="200"/>
+        <w:ind w:hanging="0"/>
+        <w:jc w:val="left"/>
+        <w:textAlignment w:val="baseline"/>
+        <w:rPr>
+          <w:rFonts w:eastAsia="Times New Roman" w:cs="Times New Roman"/>
+          <w:color w:val="auto"/>
+          <w:kern w:val="0"/>
+          <w:sz w:val="20"/>
+          <w:szCs w:val="20"/>
+          <w:lang w:eastAsia="pt-PT" w:bidi="ar-SA"/>
+        </w:rPr>
+      </w:pPr>
+      <w:r>
+        <w:rPr>
+          <w:rFonts w:eastAsia="Times New Roman" w:cs="Times New Roman"/>
+          <w:color w:val="auto"/>
+          <w:kern w:val="0"/>
+          <w:sz w:val="20"/>
+          <w:szCs w:val="20"/>
+          <w:lang w:eastAsia="pt-PT" w:bidi="ar-SA"/>
+        </w:rPr>
+        <w:t>Um dos desafios de implementação foi o mapeamento dos dados vindos do csv para os gráficos, algo que custou bastante tempo. Outro dos desafios foi a definição correta do gráfico utilizando o d3.js.</w:t>
+      </w:r>
+      <w:r>
+        <w:rPr>
+          <w:rFonts w:eastAsia="Times New Roman" w:cs="Times New Roman"/>
+          <w:color w:val="auto"/>
+          <w:kern w:val="0"/>
+          <w:sz w:val="20"/>
+          <w:szCs w:val="20"/>
+          <w:lang w:eastAsia="pt-PT" w:bidi="ar-SA"/>
+        </w:rPr>
+        <w:t>[1]</w:t>
+      </w:r>
+    </w:p>
+    <w:p>
+      <w:pPr>
+        <w:pStyle w:val="BodyNoIndent"/>
+        <w:rPr>
+          <w:lang w:val="pt-PT"/>
+        </w:rPr>
+      </w:pPr>
+      <w:r>
+        <w:rPr/>
+      </w:r>
+    </w:p>
+    <w:p>
+      <w:pPr>
+        <w:pStyle w:val="Heading1"/>
+        <w:rPr/>
+      </w:pPr>
+      <w:r>
+        <w:rPr/>
+        <w:t>Conclusion and Future Work</w:t>
+      </w:r>
+    </w:p>
+    <w:p>
+      <w:pPr>
+        <w:pStyle w:val="BodyNoIndent"/>
+        <w:rPr/>
+      </w:pPr>
+      <w:r>
+        <w:rPr>
+          <w:rFonts w:ascii="New York" w:hAnsi="New York"/>
+          <w:lang w:val="pt-PT"/>
+        </w:rPr>
+        <w:t xml:space="preserve">Após estes resultados, pode-se concluir que </w:t>
+      </w:r>
+      <w:r>
+        <w:rPr>
+          <w:rFonts w:ascii="New York" w:hAnsi="New York"/>
+          <w:lang w:val="pt-PT"/>
+        </w:rPr>
+        <w:t xml:space="preserve">a aplicação é bastante primitiva e necessita de mais trabalho para </w:t>
+      </w:r>
+      <w:r>
+        <w:rPr>
+          <w:rFonts w:eastAsia="Times New Roman" w:cs="Times New Roman" w:ascii="New York" w:hAnsi="New York"/>
+          <w:color w:val="auto"/>
+          <w:kern w:val="0"/>
+          <w:sz w:val="20"/>
+          <w:szCs w:val="20"/>
+          <w:lang w:val="pt-PT" w:eastAsia="pt-PT" w:bidi="ar-SA"/>
+        </w:rPr>
+        <w:t>se conseguir</w:t>
+      </w:r>
+      <w:r>
+        <w:rPr>
+          <w:rFonts w:ascii="New York" w:hAnsi="New York"/>
+          <w:lang w:val="pt-PT"/>
+        </w:rPr>
+        <w:t xml:space="preserve"> </w:t>
+      </w:r>
+      <w:r>
+        <w:rPr>
+          <w:rFonts w:ascii="New York" w:hAnsi="New York"/>
+          <w:lang w:val="pt-PT"/>
+        </w:rPr>
+        <w:t xml:space="preserve">obter os </w:t>
+      </w:r>
+      <w:r>
+        <w:rPr>
+          <w:rFonts w:ascii="New York" w:hAnsi="New York"/>
+          <w:lang w:val="pt-PT"/>
+        </w:rPr>
+        <w:t xml:space="preserve">resultados </w:t>
+      </w:r>
+      <w:r>
+        <w:rPr>
+          <w:rFonts w:ascii="New York" w:hAnsi="New York"/>
+          <w:lang w:val="pt-PT"/>
+        </w:rPr>
+        <w:t>pretendidos</w:t>
+      </w:r>
+      <w:r>
+        <w:rPr>
+          <w:rFonts w:ascii="New York" w:hAnsi="New York"/>
+          <w:lang w:val="pt-PT"/>
+        </w:rPr>
+        <w:t>.</w:t>
+      </w:r>
+    </w:p>
+    <w:p>
+      <w:pPr>
+        <w:pStyle w:val="BodyNoIndent"/>
+        <w:rPr/>
+      </w:pPr>
+      <w:r>
+        <w:rPr>
+          <w:rFonts w:ascii="New York" w:hAnsi="New York"/>
+          <w:lang w:eastAsia="pt-PT"/>
+        </w:rPr>
+        <w:t>Para trabalho futuro, pretende-se implementar uma visualização com um mapa, onde se poderia visualizar melhor a distribuição de artigos com mais impacto</w:t>
+      </w:r>
+      <w:r>
+        <w:rPr>
+          <w:lang w:val="pt-PT"/>
+        </w:rPr>
+        <w:t xml:space="preserve">. </w:t>
+      </w:r>
+      <w:r>
+        <w:rPr>
+          <w:rFonts w:ascii="New York" w:hAnsi="New York"/>
+          <w:lang w:val="pt-PT"/>
+        </w:rPr>
+        <w:t xml:space="preserve">Pretende-se também implementar melhores ferramentas de filtragem nas visualizações já existentes </w:t>
+      </w:r>
+      <w:r>
+        <w:rPr>
+          <w:rFonts w:ascii="New York" w:hAnsi="New York"/>
+          <w:lang w:val="pt-PT"/>
+        </w:rPr>
+        <w:t>e corrigir os erros existentes</w:t>
+      </w:r>
+      <w:r>
+        <w:rPr>
+          <w:rFonts w:ascii="New York" w:hAnsi="New York"/>
+          <w:lang w:val="pt-PT"/>
+        </w:rPr>
+        <w:t>.</w:t>
+      </w:r>
+    </w:p>
+    <w:p>
+      <w:pPr>
+        <w:pStyle w:val="ReferenceTitle"/>
+        <w:rPr/>
+      </w:pPr>
+      <w:r>
+        <w:rPr/>
+        <w:t>References</w:t>
+      </w:r>
+    </w:p>
+    <w:p>
+      <w:pPr>
+        <w:pStyle w:val="BodyNoIndent"/>
+        <w:widowControl/>
         <w:numPr>
           <w:ilvl w:val="0"/>
           <w:numId w:val="2"/>
         </w:numPr>
-        <w:rPr/>
-      </w:pPr>
-      <w:r>
-        <w:rPr/>
-        <w:t>Visualizations to answer question Q1.</w:t>
-      </w:r>
-    </w:p>
-    <w:p>
-      <w:pPr>
-        <w:pStyle w:val="Heading2"/>
-        <w:rPr>
-          <w:lang w:val="en-US"/>
-        </w:rPr>
-      </w:pPr>
-      <w:r>
-        <w:rPr>
-          <w:lang w:val="en-US"/>
-        </w:rPr>
-        <w:drawing>
-          <wp:anchor behindDoc="0" distT="0" distB="0" distL="0" distR="0" simplePos="0" locked="0" layoutInCell="1" allowOverlap="1" relativeHeight="4">
-            <wp:simplePos x="0" y="0"/>
-            <wp:positionH relativeFrom="column">
-              <wp:posOffset>745490</wp:posOffset>
-            </wp:positionH>
-            <wp:positionV relativeFrom="paragraph">
-              <wp:posOffset>215900</wp:posOffset>
-            </wp:positionV>
-            <wp:extent cx="1771650" cy="1023620"/>
-            <wp:effectExtent l="0" t="0" r="0" b="0"/>
-            <wp:wrapNone/>
-            <wp:docPr id="5" name="Picture 8" descr=""/>
-            <wp:cNvGraphicFramePr>
-              <a:graphicFrameLocks xmlns:a="http://schemas.openxmlformats.org/drawingml/2006/main" noChangeAspect="1"/>
-            </wp:cNvGraphicFramePr>
-            <a:graphic xmlns:a="http://schemas.openxmlformats.org/drawingml/2006/main">
-              <a:graphicData uri="http://schemas.openxmlformats.org/drawingml/2006/picture">
-                <pic:pic xmlns:pic="http://schemas.openxmlformats.org/drawingml/2006/picture">
-                  <pic:nvPicPr>
-                    <pic:cNvPr id="5" name="Picture 8" descr=""/>
-                    <pic:cNvPicPr>
-                      <a:picLocks noChangeAspect="1" noChangeArrowheads="1"/>
-                    </pic:cNvPicPr>
-                  </pic:nvPicPr>
-                  <pic:blipFill>
-                    <a:blip r:embed="rId6"/>
-                    <a:srcRect l="0" t="30937" r="26869" b="0"/>
-                    <a:stretch>
-                      <a:fillRect/>
-                    </a:stretch>
-                  </pic:blipFill>
-                  <pic:spPr bwMode="auto">
-                    <a:xfrm>
-                      <a:off x="0" y="0"/>
-                      <a:ext cx="1771650" cy="1023620"/>
-                    </a:xfrm>
-                    <a:prstGeom prst="rect">
-                      <a:avLst/>
-                    </a:prstGeom>
-                  </pic:spPr>
-                </pic:pic>
-              </a:graphicData>
-            </a:graphic>
-          </wp:anchor>
-        </w:drawing>
-      </w:r>
-    </w:p>
-    <w:p>
-      <w:pPr>
-        <w:pStyle w:val="Normal"/>
-        <w:rPr/>
-      </w:pPr>
-      <w:r>
-        <w:rPr/>
-      </w:r>
-    </w:p>
-    <w:p>
-      <w:pPr>
-        <w:pStyle w:val="Normal"/>
-        <w:rPr/>
-      </w:pPr>
-      <w:r>
-        <w:rPr/>
-      </w:r>
-    </w:p>
-    <w:p>
-      <w:pPr>
-        <w:pStyle w:val="Normal"/>
-        <w:rPr/>
-      </w:pPr>
-      <w:r>
-        <w:rPr/>
-      </w:r>
-    </w:p>
-    <w:p>
-      <w:pPr>
-        <w:pStyle w:val="Normal"/>
-        <w:rPr/>
-      </w:pPr>
-      <w:r>
-        <w:rPr/>
-      </w:r>
-    </w:p>
-    <w:p>
-      <w:pPr>
-        <w:pStyle w:val="Heading2"/>
-        <w:rPr>
-          <w:lang w:val="en-US"/>
-        </w:rPr>
-      </w:pPr>
-      <w:r>
-        <w:rPr>
-          <w:lang w:val="en-US"/>
-        </w:rPr>
-      </w:r>
-    </w:p>
-    <w:p>
-      <w:pPr>
-        <w:pStyle w:val="Normal"/>
-        <w:rPr/>
-      </w:pPr>
-      <w:r>
-        <w:rPr/>
-      </w:r>
-    </w:p>
-    <w:p>
-      <w:pPr>
-        <w:pStyle w:val="Normal"/>
-        <w:rPr/>
-      </w:pPr>
-      <w:r>
-        <w:rPr/>
-      </w:r>
-    </w:p>
-    <w:p>
-      <w:pPr>
-        <w:pStyle w:val="Normal"/>
-        <w:rPr/>
-      </w:pPr>
-      <w:r>
-        <w:rPr/>
-        <w:drawing>
-          <wp:anchor behindDoc="0" distT="0" distB="0" distL="114300" distR="114300" simplePos="0" locked="0" layoutInCell="1" allowOverlap="1" relativeHeight="5">
-            <wp:simplePos x="0" y="0"/>
-            <wp:positionH relativeFrom="column">
-              <wp:posOffset>1007745</wp:posOffset>
-            </wp:positionH>
-            <wp:positionV relativeFrom="paragraph">
-              <wp:posOffset>85090</wp:posOffset>
-            </wp:positionV>
-            <wp:extent cx="1464945" cy="1391285"/>
-            <wp:effectExtent l="0" t="0" r="0" b="0"/>
-            <wp:wrapTight wrapText="bothSides">
-              <wp:wrapPolygon edited="0">
-                <wp:start x="-96" y="0"/>
-                <wp:lineTo x="-96" y="21198"/>
-                <wp:lineTo x="21339" y="21198"/>
-                <wp:lineTo x="21339" y="0"/>
-                <wp:lineTo x="-96" y="0"/>
-              </wp:wrapPolygon>
-            </wp:wrapTight>
-            <wp:docPr id="6" name="Picture 3" descr=""/>
-            <wp:cNvGraphicFramePr>
-              <a:graphicFrameLocks xmlns:a="http://schemas.openxmlformats.org/drawingml/2006/main" noChangeAspect="1"/>
-            </wp:cNvGraphicFramePr>
-            <a:graphic xmlns:a="http://schemas.openxmlformats.org/drawingml/2006/main">
-              <a:graphicData uri="http://schemas.openxmlformats.org/drawingml/2006/picture">
-                <pic:pic xmlns:pic="http://schemas.openxmlformats.org/drawingml/2006/picture">
-                  <pic:nvPicPr>
-                    <pic:cNvPr id="6" name="Picture 3" descr=""/>
-                    <pic:cNvPicPr>
-                      <a:picLocks noChangeAspect="1" noChangeArrowheads="1"/>
-                    </pic:cNvPicPr>
-                  </pic:nvPicPr>
-                  <pic:blipFill>
-                    <a:blip r:embed="rId7"/>
-                    <a:stretch>
-                      <a:fillRect/>
-                    </a:stretch>
-                  </pic:blipFill>
-                  <pic:spPr bwMode="auto">
-                    <a:xfrm>
-                      <a:off x="0" y="0"/>
-                      <a:ext cx="1464945" cy="1391285"/>
-                    </a:xfrm>
-                    <a:prstGeom prst="rect">
-                      <a:avLst/>
-                    </a:prstGeom>
-                  </pic:spPr>
-                </pic:pic>
-              </a:graphicData>
-            </a:graphic>
-          </wp:anchor>
-        </w:drawing>
-      </w:r>
-    </w:p>
-    <w:p>
-      <w:pPr>
-        <w:pStyle w:val="Normal"/>
-        <w:rPr/>
-      </w:pPr>
-      <w:r>
-        <w:rPr/>
-      </w:r>
-    </w:p>
-    <w:p>
-      <w:pPr>
-        <w:pStyle w:val="Normal"/>
-        <w:rPr/>
-      </w:pPr>
-      <w:r>
-        <w:rPr/>
-      </w:r>
-    </w:p>
-    <w:p>
-      <w:pPr>
-        <w:pStyle w:val="Normal"/>
-        <w:rPr/>
-      </w:pPr>
-      <w:r>
-        <w:rPr/>
-      </w:r>
-    </w:p>
-    <w:p>
-      <w:pPr>
-        <w:pStyle w:val="Normal"/>
-        <w:rPr/>
-      </w:pPr>
-      <w:r>
-        <w:rPr/>
-      </w:r>
-    </w:p>
-    <w:p>
-      <w:pPr>
-        <w:pStyle w:val="Normal"/>
-        <w:rPr/>
-      </w:pPr>
-      <w:r>
-        <w:rPr/>
-      </w:r>
-    </w:p>
-    <w:p>
-      <w:pPr>
-        <w:pStyle w:val="Normal"/>
-        <w:rPr/>
-      </w:pPr>
-      <w:r>
-        <w:rPr/>
-      </w:r>
-    </w:p>
-    <w:p>
-      <w:pPr>
-        <w:pStyle w:val="Normal"/>
-        <w:rPr/>
-      </w:pPr>
-      <w:r>
-        <w:rPr/>
-      </w:r>
-    </w:p>
-    <w:p>
-      <w:pPr>
-        <w:pStyle w:val="FigureCaption"/>
-        <w:numPr>
-          <w:ilvl w:val="0"/>
-          <w:numId w:val="4"/>
-        </w:numPr>
-        <w:rPr/>
-      </w:pPr>
-      <w:r>
-        <w:rPr/>
-        <w:t>Visualizations to answer the question Q2.</w:t>
-      </w:r>
-    </w:p>
-    <w:p>
-      <w:pPr>
-        <w:pStyle w:val="BodyNoIndent"/>
-        <w:rPr>
-          <w:lang w:val="pt-PT"/>
-        </w:rPr>
-      </w:pPr>
-      <w:r>
-        <w:rPr/>
-        <w:t xml:space="preserve">Lorem ipsum dolor sit amet, consectetuer adipiscing elit, sed diam nonummy nibh euismod tincidunt ut laoreet dolore magna aliquam erat volutpat. </w:t>
-      </w:r>
-      <w:r>
-        <w:rPr>
-          <w:lang w:val="pt-PT"/>
-        </w:rPr>
-        <w:t>Ut wisi enim ad minim veniam, quis nostrud exercit</w:t>
-        <w:softHyphen/>
-        <w:t>ation ullamcorper suscipit lobortis nisl ut aliquip ex ea commodo consequat. Duis autem vel eum iriure dolor in hendrerit in vulpu-tate velit esse molestie consequat, vel illum dolore eu feugiat nulla facilisis at vero eros et accumsan et iusto odio dignissim qui blan-dit praesent luptatum zzril delenit augue duis dolore te feugait nulla facilisi.</w:t>
-      </w:r>
-    </w:p>
-    <w:p>
-      <w:pPr>
-        <w:pStyle w:val="BodyNoIndent"/>
-        <w:rPr>
-          <w:lang w:val="pt-PT"/>
-        </w:rPr>
-      </w:pPr>
-      <w:r>
-        <w:rPr>
-          <w:lang w:val="pt-PT"/>
-        </w:rPr>
-      </w:r>
-    </w:p>
-    <w:p>
-      <w:pPr>
-        <w:pStyle w:val="Heading2"/>
-        <w:spacing w:lineRule="atLeast" w:line="220"/>
-        <w:rPr>
-          <w:lang w:val="en-US"/>
-        </w:rPr>
-      </w:pPr>
-      <w:r>
-        <w:rPr>
-          <w:lang w:val="en-US"/>
-        </w:rPr>
-        <w:t xml:space="preserve">Implementation challenges </w:t>
-      </w:r>
-    </w:p>
-    <w:p>
-      <w:pPr>
-        <w:pStyle w:val="BodyNoIndent"/>
-        <w:rPr/>
-      </w:pPr>
-      <w:r>
-        <w:rPr>
-          <w:lang w:eastAsia="pt-PT"/>
-        </w:rPr>
-        <w:t>Um dos desafios de implementação foi o mapeamento dos dados vindos do csv para os gráficos, algo que custou bastante tempo</w:t>
-      </w:r>
-      <w:r>
-        <w:rPr/>
-        <w:t xml:space="preserve">. </w:t>
-      </w:r>
-      <w:r>
-        <w:rPr/>
-        <w:t xml:space="preserve">Outro dos desafios foi a definição correta dos limites do gráfico utilizando o d3.js </w:t>
-      </w:r>
-      <w:r>
-        <w:rPr>
-          <w:lang w:val="pt-PT"/>
-        </w:rPr>
-        <w:t>(</w:t>
-      </w:r>
-      <w:hyperlink r:id="rId8">
+        <w:overflowPunct w:val="false"/>
+        <w:bidi w:val="0"/>
+        <w:spacing w:lineRule="exact" w:line="200" w:before="0" w:after="200"/>
+        <w:ind w:hanging="0"/>
+        <w:jc w:val="left"/>
+        <w:textAlignment w:val="baseline"/>
+        <w:rPr>
+          <w:rFonts w:ascii="New York" w:hAnsi="New York" w:eastAsia="Times New Roman" w:cs="Times New Roman"/>
+          <w:color w:val="auto"/>
+          <w:kern w:val="0"/>
+          <w:sz w:val="20"/>
+          <w:szCs w:val="20"/>
+          <w:lang w:val="en-US" w:eastAsia="pt-PT" w:bidi="ar-SA"/>
+        </w:rPr>
+      </w:pPr>
+      <w:hyperlink r:id="rId5">
         <w:r>
           <w:rPr>
             <w:rStyle w:val="InternetLink"/>
-            <w:lang w:val="pt-PT"/>
+            <w:rFonts w:eastAsia="Times New Roman" w:cs="Times New Roman" w:ascii="New York" w:hAnsi="New York"/>
+            <w:color w:val="auto"/>
+            <w:kern w:val="0"/>
+            <w:sz w:val="16"/>
+            <w:szCs w:val="16"/>
+            <w:lang w:val="en-US" w:eastAsia="pt-PT" w:bidi="ar-SA"/>
           </w:rPr>
-          <w:t>https://d3js.org/</w:t>
+          <w:t>https://d3js.org</w:t>
+        </w:r>
+        <w:r>
+          <w:rPr>
+            <w:rStyle w:val="InternetLink"/>
+            <w:rFonts w:eastAsia="Times New Roman" w:cs="Times New Roman" w:ascii="New York" w:hAnsi="New York"/>
+            <w:color w:val="auto"/>
+            <w:kern w:val="0"/>
+            <w:sz w:val="20"/>
+            <w:szCs w:val="20"/>
+            <w:lang w:val="en-US" w:eastAsia="pt-PT" w:bidi="ar-SA"/>
+          </w:rPr>
+          <w:t>/</w:t>
         </w:r>
       </w:hyperlink>
-      <w:r>
-        <w:rPr>
-          <w:lang w:val="pt-PT"/>
-        </w:rPr>
-        <w:t>).</w:t>
-      </w:r>
-    </w:p>
-    <w:p>
-      <w:pPr>
-        <w:pStyle w:val="BodyNoIndent"/>
-        <w:rPr>
-          <w:lang w:val="pt-PT"/>
-        </w:rPr>
-      </w:pPr>
-      <w:r>
-        <w:rPr>
-          <w:lang w:val="pt-PT"/>
-        </w:rPr>
-      </w:r>
-    </w:p>
-    <w:p>
-      <w:pPr>
-        <w:pStyle w:val="Heading2"/>
-        <w:rPr>
-          <w:lang w:val="en-US"/>
-        </w:rPr>
-      </w:pPr>
-      <w:r>
-        <w:rPr>
-          <w:lang w:val="en-US"/>
-        </w:rPr>
-        <w:t>Evaluation and changes in the prototype</w:t>
-      </w:r>
-    </w:p>
-    <w:p>
-      <w:pPr>
-        <w:pStyle w:val="Body"/>
-        <w:rPr>
-          <w:lang w:val="pt-PT"/>
-        </w:rPr>
-      </w:pPr>
-      <w:r>
-        <w:rPr/>
-        <w:t xml:space="preserve">Lorem ipsum dolor sit amet, consectetuer adipiscing elit, sed diam nonummy nibh euismod tincidunt ut laoreet dolore magna aliquam erat volutpat. </w:t>
-      </w:r>
-      <w:r>
-        <w:rPr>
-          <w:lang w:val="pt-PT"/>
-        </w:rPr>
-        <w:t>Ut wisi enim ad minim veniam, quis nostrud exercit</w:t>
-        <w:softHyphen/>
-        <w:t>ation ullamcorper suscipit lobortis nisl ut aliquip ex ea commodo consequat. Duis autem vel eum iriure dolor in hendrerit in vulpu-tate velit esse molestie consequat, vel illum dolore eu feugiat nulla facilisis at vero eros et accumsan et iusto odio dignissim qui blan-dit praesent luptatum zzril delenit augue duis dolore te feugait nulla facilisi.</w:t>
-      </w:r>
-    </w:p>
-    <w:p>
-      <w:pPr>
-        <w:pStyle w:val="Heading1"/>
-        <w:rPr/>
-      </w:pPr>
-      <w:r>
-        <w:rPr/>
-        <w:t>Conclusion and Future Work</w:t>
-      </w:r>
-    </w:p>
-    <w:p>
-      <w:pPr>
-        <w:pStyle w:val="BodyNoIndent"/>
-        <w:rPr>
-          <w:rFonts w:ascii="New York" w:hAnsi="New York"/>
-        </w:rPr>
-      </w:pPr>
-      <w:r>
-        <w:rPr>
-          <w:rFonts w:ascii="New York" w:hAnsi="New York"/>
-          <w:lang w:val="pt-PT"/>
-        </w:rPr>
-        <w:t>Após estes resultados, pode-se concluir que ...</w:t>
-      </w:r>
-    </w:p>
-    <w:p>
-      <w:pPr>
-        <w:pStyle w:val="BodyNoIndent"/>
-        <w:rPr/>
-      </w:pPr>
-      <w:r>
-        <w:rPr>
-          <w:rFonts w:ascii="New York" w:hAnsi="New York"/>
-          <w:lang w:eastAsia="pt-PT"/>
-        </w:rPr>
-        <w:t>Para trabalho futuro, pretende-se implementar uma visualização com um mapa, onde se poderia visualizar melhor a distribuição de artigos com mais impacto</w:t>
-      </w:r>
-      <w:r>
-        <w:rPr>
-          <w:lang w:val="pt-PT"/>
-        </w:rPr>
-        <w:t xml:space="preserve">. </w:t>
-      </w:r>
-      <w:r>
-        <w:rPr>
-          <w:rFonts w:ascii="New York" w:hAnsi="New York"/>
-          <w:lang w:val="pt-PT"/>
-        </w:rPr>
-        <w:t>Pretende-se também implementar melhores ferramentas de filtragem nas visualizações já existentes.</w:t>
-      </w:r>
-    </w:p>
-    <w:p>
-      <w:pPr>
-        <w:pStyle w:val="ReferenceTitle"/>
-        <w:rPr/>
-      </w:pPr>
-      <w:r>
-        <w:rPr/>
-        <w:t>References</w:t>
-      </w:r>
     </w:p>
     <w:p>
       <w:pPr>
         <w:pStyle w:val="Reference"/>
         <w:numPr>
           <w:ilvl w:val="0"/>
-          <w:numId w:val="3"/>
+          <w:numId w:val="2"/>
         </w:numPr>
-        <w:rPr/>
-      </w:pPr>
-      <w:r>
-        <w:rPr/>
-        <w:t xml:space="preserve">T. Minzner, </w:t>
-      </w:r>
-      <w:r>
-        <w:rPr>
-          <w:i/>
-          <w:iCs/>
-        </w:rPr>
-        <w:t>Visualization Analysis and Design</w:t>
-      </w:r>
-      <w:r>
-        <w:rPr/>
-        <w:t>, A K Peters/CRC Press, 2014</w:t>
-      </w:r>
-    </w:p>
-    <w:p>
-      <w:pPr>
-        <w:pStyle w:val="Reference"/>
-        <w:numPr>
-          <w:ilvl w:val="0"/>
-          <w:numId w:val="3"/>
-        </w:numPr>
-        <w:rPr/>
-      </w:pPr>
-      <w:r>
-        <w:rPr/>
-        <w:t xml:space="preserve">A. Kirk, </w:t>
-      </w:r>
-      <w:r>
-        <w:rPr>
-          <w:i/>
-        </w:rPr>
-        <w:t>Data Visualization : a successful design process</w:t>
-      </w:r>
-      <w:r>
-        <w:rPr/>
-        <w:t>, Packt Publishing, 2012</w:t>
-      </w:r>
+        <w:rPr>
+          <w:rFonts w:ascii="New York" w:hAnsi="New York" w:eastAsia="Times New Roman" w:cs="Times New Roman"/>
+          <w:color w:val="auto"/>
+          <w:kern w:val="0"/>
+          <w:sz w:val="16"/>
+          <w:szCs w:val="20"/>
+          <w:lang w:val="en-US" w:eastAsia="pt-PT" w:bidi="ar-SA"/>
+        </w:rPr>
+      </w:pPr>
       <w:bookmarkStart w:id="2" w:name="_Ref6979519"/>
       <w:bookmarkEnd w:id="2"/>
+      <w:r>
+        <w:rPr>
+          <w:rFonts w:eastAsia="Times New Roman" w:cs="Times New Roman"/>
+          <w:color w:val="auto"/>
+          <w:kern w:val="0"/>
+          <w:sz w:val="16"/>
+          <w:szCs w:val="20"/>
+          <w:lang w:val="en-US" w:eastAsia="pt-PT" w:bidi="ar-SA"/>
+        </w:rPr>
+        <w:t>Diretivas para o Trabalho de Design (</w:t>
+      </w:r>
+      <w:hyperlink r:id="rId6">
+        <w:r>
+          <w:rPr>
+            <w:rStyle w:val="InternetLink"/>
+            <w:rFonts w:eastAsia="Times New Roman" w:cs="Times New Roman"/>
+            <w:color w:val="auto"/>
+            <w:kern w:val="0"/>
+            <w:sz w:val="16"/>
+            <w:szCs w:val="20"/>
+            <w:lang w:val="en-US" w:eastAsia="pt-PT" w:bidi="ar-SA"/>
+          </w:rPr>
+          <w:t>in elearning.ua.pt - infoVis</w:t>
+        </w:r>
+      </w:hyperlink>
+      <w:r>
+        <w:rPr>
+          <w:rFonts w:eastAsia="Times New Roman" w:cs="Times New Roman"/>
+          <w:color w:val="auto"/>
+          <w:kern w:val="0"/>
+          <w:sz w:val="16"/>
+          <w:szCs w:val="20"/>
+          <w:lang w:val="en-US" w:eastAsia="pt-PT" w:bidi="ar-SA"/>
+        </w:rPr>
+        <w:t>)</w:t>
+      </w:r>
     </w:p>
     <w:p>
       <w:pPr>
         <w:pStyle w:val="Reference"/>
-        <w:numPr>
-          <w:ilvl w:val="0"/>
-          <w:numId w:val="3"/>
-        </w:numPr>
-        <w:rPr/>
-      </w:pPr>
-      <w:r>
-        <w:rPr/>
-        <w:t xml:space="preserve">J. Heer, M. Bostock, V. Ogievetsky, A tour through the visualiza-tion zoo. </w:t>
-      </w:r>
-      <w:r>
-        <w:rPr>
-          <w:i/>
-          <w:iCs/>
-        </w:rPr>
-        <w:t>Communications of the ACM</w:t>
-      </w:r>
-      <w:r>
-        <w:rPr/>
-        <w:t xml:space="preserve">, vol. 8, n.1, pp. 59-67, 2010 </w:t>
+        <w:spacing w:before="0" w:after="200"/>
+        <w:ind w:hanging="0"/>
+        <w:rPr/>
+      </w:pPr>
+      <w:r>
+        <w:rPr/>
       </w:r>
     </w:p>
     <w:sectPr>
@@ -1777,116 +1296,6 @@
     <w:lvl w:ilvl="0">
       <w:start w:val="1"/>
       <w:numFmt w:val="decimal"/>
-      <w:lvlText w:val="Figure %1:"/>
-      <w:lvlJc w:val="left"/>
-      <w:pPr>
-        <w:tabs>
-          <w:tab w:val="num" w:pos="1430"/>
-        </w:tabs>
-        <w:ind w:left="1070" w:hanging="360"/>
-      </w:pPr>
-    </w:lvl>
-    <w:lvl w:ilvl="1">
-      <w:start w:val="1"/>
-      <w:numFmt w:val="decimal"/>
-      <w:lvlText w:val="%1.%2"/>
-      <w:lvlJc w:val="left"/>
-      <w:pPr>
-        <w:tabs>
-          <w:tab w:val="num" w:pos="537"/>
-        </w:tabs>
-        <w:ind w:left="537" w:hanging="0"/>
-      </w:pPr>
-    </w:lvl>
-    <w:lvl w:ilvl="2">
-      <w:start w:val="1"/>
-      <w:numFmt w:val="decimal"/>
-      <w:lvlText w:val="%1.%2.%3"/>
-      <w:lvlJc w:val="left"/>
-      <w:pPr>
-        <w:tabs>
-          <w:tab w:val="num" w:pos="537"/>
-        </w:tabs>
-        <w:ind w:left="537" w:hanging="0"/>
-      </w:pPr>
-    </w:lvl>
-    <w:lvl w:ilvl="3">
-      <w:start w:val="1"/>
-      <w:numFmt w:val="decimal"/>
-      <w:lvlText w:val="%1.%2.%3.%4"/>
-      <w:lvlJc w:val="left"/>
-      <w:pPr>
-        <w:tabs>
-          <w:tab w:val="num" w:pos="537"/>
-        </w:tabs>
-        <w:ind w:left="537" w:hanging="0"/>
-      </w:pPr>
-    </w:lvl>
-    <w:lvl w:ilvl="4">
-      <w:start w:val="1"/>
-      <w:numFmt w:val="decimal"/>
-      <w:lvlText w:val="%1.%2.%3.%4.%5"/>
-      <w:lvlJc w:val="left"/>
-      <w:pPr>
-        <w:tabs>
-          <w:tab w:val="num" w:pos="537"/>
-        </w:tabs>
-        <w:ind w:left="537" w:hanging="0"/>
-      </w:pPr>
-    </w:lvl>
-    <w:lvl w:ilvl="5">
-      <w:start w:val="1"/>
-      <w:numFmt w:val="decimal"/>
-      <w:lvlText w:val="%1.%2.%3.%4.%5.%6"/>
-      <w:lvlJc w:val="left"/>
-      <w:pPr>
-        <w:tabs>
-          <w:tab w:val="num" w:pos="537"/>
-        </w:tabs>
-        <w:ind w:left="537" w:hanging="0"/>
-      </w:pPr>
-    </w:lvl>
-    <w:lvl w:ilvl="6">
-      <w:start w:val="1"/>
-      <w:numFmt w:val="decimal"/>
-      <w:lvlText w:val="%1.%2.%3.%4.%5.%6.%7"/>
-      <w:lvlJc w:val="left"/>
-      <w:pPr>
-        <w:tabs>
-          <w:tab w:val="num" w:pos="537"/>
-        </w:tabs>
-        <w:ind w:left="537" w:hanging="0"/>
-      </w:pPr>
-    </w:lvl>
-    <w:lvl w:ilvl="7">
-      <w:start w:val="1"/>
-      <w:numFmt w:val="decimal"/>
-      <w:lvlText w:val="%1.%2.%3.%4.%5.%6.%7.%8"/>
-      <w:lvlJc w:val="left"/>
-      <w:pPr>
-        <w:tabs>
-          <w:tab w:val="num" w:pos="537"/>
-        </w:tabs>
-        <w:ind w:left="537" w:hanging="0"/>
-      </w:pPr>
-    </w:lvl>
-    <w:lvl w:ilvl="8">
-      <w:start w:val="1"/>
-      <w:numFmt w:val="decimal"/>
-      <w:lvlText w:val="%1.%2.%3.%4.%5.%6.%7.%8.%9"/>
-      <w:lvlJc w:val="left"/>
-      <w:pPr>
-        <w:tabs>
-          <w:tab w:val="num" w:pos="537"/>
-        </w:tabs>
-        <w:ind w:left="537" w:hanging="0"/>
-      </w:pPr>
-    </w:lvl>
-  </w:abstractNum>
-  <w:abstractNum w:abstractNumId="3">
-    <w:lvl w:ilvl="0">
-      <w:start w:val="1"/>
-      <w:numFmt w:val="decimal"/>
       <w:lvlText w:val="[%1]"/>
       <w:lvlJc w:val="left"/>
       <w:pPr>
@@ -1998,117 +1407,7 @@
       </w:pPr>
     </w:lvl>
   </w:abstractNum>
-  <w:abstractNum w:abstractNumId="4">
-    <w:lvl w:ilvl="0">
-      <w:start w:val="1"/>
-      <w:numFmt w:val="decimal"/>
-      <w:lvlText w:val="Figure %1:"/>
-      <w:lvlJc w:val="left"/>
-      <w:pPr>
-        <w:tabs>
-          <w:tab w:val="num" w:pos="1430"/>
-        </w:tabs>
-        <w:ind w:left="1070" w:hanging="360"/>
-      </w:pPr>
-    </w:lvl>
-    <w:lvl w:ilvl="1">
-      <w:start w:val="1"/>
-      <w:numFmt w:val="decimal"/>
-      <w:lvlText w:val="%1.%2"/>
-      <w:lvlJc w:val="left"/>
-      <w:pPr>
-        <w:tabs>
-          <w:tab w:val="num" w:pos="537"/>
-        </w:tabs>
-        <w:ind w:left="537" w:hanging="0"/>
-      </w:pPr>
-    </w:lvl>
-    <w:lvl w:ilvl="2">
-      <w:start w:val="1"/>
-      <w:numFmt w:val="decimal"/>
-      <w:lvlText w:val="%1.%2.%3"/>
-      <w:lvlJc w:val="left"/>
-      <w:pPr>
-        <w:tabs>
-          <w:tab w:val="num" w:pos="537"/>
-        </w:tabs>
-        <w:ind w:left="537" w:hanging="0"/>
-      </w:pPr>
-    </w:lvl>
-    <w:lvl w:ilvl="3">
-      <w:start w:val="1"/>
-      <w:numFmt w:val="decimal"/>
-      <w:lvlText w:val="%1.%2.%3.%4"/>
-      <w:lvlJc w:val="left"/>
-      <w:pPr>
-        <w:tabs>
-          <w:tab w:val="num" w:pos="537"/>
-        </w:tabs>
-        <w:ind w:left="537" w:hanging="0"/>
-      </w:pPr>
-    </w:lvl>
-    <w:lvl w:ilvl="4">
-      <w:start w:val="1"/>
-      <w:numFmt w:val="decimal"/>
-      <w:lvlText w:val="%1.%2.%3.%4.%5"/>
-      <w:lvlJc w:val="left"/>
-      <w:pPr>
-        <w:tabs>
-          <w:tab w:val="num" w:pos="537"/>
-        </w:tabs>
-        <w:ind w:left="537" w:hanging="0"/>
-      </w:pPr>
-    </w:lvl>
-    <w:lvl w:ilvl="5">
-      <w:start w:val="1"/>
-      <w:numFmt w:val="decimal"/>
-      <w:lvlText w:val="%1.%2.%3.%4.%5.%6"/>
-      <w:lvlJc w:val="left"/>
-      <w:pPr>
-        <w:tabs>
-          <w:tab w:val="num" w:pos="537"/>
-        </w:tabs>
-        <w:ind w:left="537" w:hanging="0"/>
-      </w:pPr>
-    </w:lvl>
-    <w:lvl w:ilvl="6">
-      <w:start w:val="1"/>
-      <w:numFmt w:val="decimal"/>
-      <w:lvlText w:val="%1.%2.%3.%4.%5.%6.%7"/>
-      <w:lvlJc w:val="left"/>
-      <w:pPr>
-        <w:tabs>
-          <w:tab w:val="num" w:pos="537"/>
-        </w:tabs>
-        <w:ind w:left="537" w:hanging="0"/>
-      </w:pPr>
-    </w:lvl>
-    <w:lvl w:ilvl="7">
-      <w:start w:val="1"/>
-      <w:numFmt w:val="decimal"/>
-      <w:lvlText w:val="%1.%2.%3.%4.%5.%6.%7.%8"/>
-      <w:lvlJc w:val="left"/>
-      <w:pPr>
-        <w:tabs>
-          <w:tab w:val="num" w:pos="537"/>
-        </w:tabs>
-        <w:ind w:left="537" w:hanging="0"/>
-      </w:pPr>
-    </w:lvl>
-    <w:lvl w:ilvl="8">
-      <w:start w:val="1"/>
-      <w:numFmt w:val="decimal"/>
-      <w:lvlText w:val="%1.%2.%3.%4.%5.%6.%7.%8.%9"/>
-      <w:lvlJc w:val="left"/>
-      <w:pPr>
-        <w:tabs>
-          <w:tab w:val="num" w:pos="537"/>
-        </w:tabs>
-        <w:ind w:left="537" w:hanging="0"/>
-      </w:pPr>
-    </w:lvl>
-  </w:abstractNum>
-  <w:abstractNum w:abstractNumId="5">
+  <w:abstractNum w:abstractNumId="3">
     <w:lvl w:ilvl="0">
       <w:start w:val="1"/>
       <w:numFmt w:val="bullet"/>
@@ -2254,7 +1553,7 @@
       </w:rPr>
     </w:lvl>
   </w:abstractNum>
-  <w:abstractNum w:abstractNumId="6">
+  <w:abstractNum w:abstractNumId="4">
     <w:lvl w:ilvl="0">
       <w:start w:val="1"/>
       <w:numFmt w:val="bullet"/>
@@ -2400,7 +1699,7 @@
       </w:rPr>
     </w:lvl>
   </w:abstractNum>
-  <w:abstractNum w:abstractNumId="7">
+  <w:abstractNum w:abstractNumId="5">
     <w:lvl w:ilvl="0">
       <w:start w:val="1"/>
       <w:numFmt w:val="bullet"/>
@@ -2561,12 +1860,6 @@
   <w:num w:numId="5">
     <w:abstractNumId w:val="5"/>
   </w:num>
-  <w:num w:numId="6">
-    <w:abstractNumId w:val="6"/>
-  </w:num>
-  <w:num w:numId="7">
-    <w:abstractNumId w:val="7"/>
-  </w:num>
 </w:numbering>
 </file>
 
@@ -2580,9 +1873,7 @@
       </w:rPr>
     </w:rPrDefault>
     <w:pPrDefault>
-      <w:pPr>
-        <w:spacing w:lineRule="auto" w:line="276"/>
-      </w:pPr>
+      <w:pPr/>
     </w:pPrDefault>
   </w:docDefaults>
   <w:latentStyles w:defLockedState="0" w:defUIPriority="0" w:defSemiHidden="0" w:defUnhideWhenUsed="0" w:defQFormat="0" w:count="267">
@@ -2605,7 +1896,7 @@
     <w:rsid w:val="006f7a91"/>
     <w:pPr>
       <w:widowControl/>
-      <w:overflowPunct w:val="true"/>
+      <w:overflowPunct w:val="false"/>
       <w:bidi w:val="0"/>
       <w:spacing w:lineRule="auto" w:line="276" w:before="0" w:after="200"/>
       <w:jc w:val="left"/>
@@ -2617,7 +1908,7 @@
       <w:kern w:val="0"/>
       <w:sz w:val="20"/>
       <w:szCs w:val="20"/>
-      <w:lang w:eastAsia="pt-PT" w:val="en-US" w:bidi="ar-SA"/>
+      <w:lang w:val="en-US" w:eastAsia="pt-PT" w:bidi="ar-SA"/>
     </w:rPr>
   </w:style>
   <w:style w:type="paragraph" w:styleId="Heading1">
@@ -3127,7 +2418,7 @@
       <w:ind w:hanging="0"/>
     </w:pPr>
     <w:rPr>
-      <w:rFonts w:ascii="Helvetica" w:hAnsi="Helvetica"/>
+      <w:rFonts w:ascii="New York" w:hAnsi="New York"/>
     </w:rPr>
   </w:style>
   <w:style w:type="paragraph" w:styleId="Affiliation" w:customStyle="1">
@@ -3198,7 +2489,7 @@
     <w:qFormat/>
     <w:rsid w:val="00744c90"/>
     <w:pPr>
-      <w:overflowPunct w:val="false"/>
+      <w:overflowPunct w:val="true"/>
       <w:spacing w:beforeAutospacing="1" w:afterAutospacing="1"/>
       <w:textAlignment w:val="auto"/>
     </w:pPr>
@@ -3251,7 +2542,7 @@
     <w:qFormat/>
     <w:rsid w:val="00111d87"/>
     <w:pPr>
-      <w:overflowPunct w:val="false"/>
+      <w:overflowPunct w:val="true"/>
       <w:spacing w:before="0" w:after="200"/>
       <w:ind w:left="720" w:hanging="0"/>
       <w:contextualSpacing/>

</xml_diff>